<commit_message>
Docs finished, ready to submit
</commit_message>
<xml_diff>
--- a/docs/COMP 8505_A4_ThilinaRatnayake_EltonSia.docx
+++ b/docs/COMP 8505_A4_ThilinaRatnayake_EltonSia.docx
@@ -1,6 +1,6 @@
 
 <file path=word/document.xml><?xml version="1.0" encoding="utf-8"?>
-<w:document xmlns:wpc="http://schemas.microsoft.com/office/word/2010/wordprocessingCanvas" xmlns:mo="http://schemas.microsoft.com/office/mac/office/2008/main" xmlns:mc="http://schemas.openxmlformats.org/markup-compatibility/2006" xmlns:mv="urn:schemas-microsoft-com:mac:vml" xmlns:o="urn:schemas-microsoft-com:office:office" xmlns:r="http://schemas.openxmlformats.org/officeDocument/2006/relationships" xmlns:m="http://schemas.openxmlformats.org/officeDocument/2006/math" xmlns:v="urn:schemas-microsoft-com:vml" xmlns:wp14="http://schemas.microsoft.com/office/word/2010/wordprocessingDrawing" xmlns:wp="http://schemas.openxmlformats.org/drawingml/2006/wordprocessingDrawing" xmlns:w10="urn:schemas-microsoft-com:office:word" xmlns:w="http://schemas.openxmlformats.org/wordprocessingml/2006/main" xmlns:w14="http://schemas.microsoft.com/office/word/2010/wordml" xmlns:w15="http://schemas.microsoft.com/office/word/2012/wordml" xmlns:wpg="http://schemas.microsoft.com/office/word/2010/wordprocessingGroup" xmlns:wpi="http://schemas.microsoft.com/office/word/2010/wordprocessingInk" xmlns:wne="http://schemas.microsoft.com/office/word/2006/wordml" xmlns:wps="http://schemas.microsoft.com/office/word/2010/wordprocessingShape" mc:Ignorable="w14 w15 wp14">
+<w:document xmlns:wpc="http://schemas.microsoft.com/office/word/2010/wordprocessingCanvas" xmlns:mc="http://schemas.openxmlformats.org/markup-compatibility/2006" xmlns:o="urn:schemas-microsoft-com:office:office" xmlns:r="http://schemas.openxmlformats.org/officeDocument/2006/relationships" xmlns:m="http://schemas.openxmlformats.org/officeDocument/2006/math" xmlns:v="urn:schemas-microsoft-com:vml" xmlns:wp14="http://schemas.microsoft.com/office/word/2010/wordprocessingDrawing" xmlns:wp="http://schemas.openxmlformats.org/drawingml/2006/wordprocessingDrawing" xmlns:w10="urn:schemas-microsoft-com:office:word" xmlns:w="http://schemas.openxmlformats.org/wordprocessingml/2006/main" xmlns:w14="http://schemas.microsoft.com/office/word/2010/wordml" xmlns:wpg="http://schemas.microsoft.com/office/word/2010/wordprocessingGroup" xmlns:wpi="http://schemas.microsoft.com/office/word/2010/wordprocessingInk" xmlns:wne="http://schemas.microsoft.com/office/word/2006/wordml" xmlns:wps="http://schemas.microsoft.com/office/word/2010/wordprocessingShape" mc:Ignorable="w14 wp14">
   <w:body>
     <w:p>
       <w:pPr>
@@ -168,120 +168,113 @@
           <w:b/>
         </w:rPr>
       </w:pPr>
-      <w:proofErr w:type="spellStart"/>
       <w:r>
         <w:rPr>
           <w:rFonts w:ascii="Times New Roman" w:hAnsi="Times New Roman" w:cs="Times New Roman"/>
           <w:b/>
         </w:rPr>
-        <w:t>Thilina</w:t>
-      </w:r>
-      <w:proofErr w:type="spellEnd"/>
-      <w:r>
+        <w:t>Thilina Ratnayake</w:t>
+      </w:r>
+    </w:p>
+    <w:p>
+      <w:pPr>
+        <w:jc w:val="center"/>
         <w:rPr>
           <w:rFonts w:ascii="Times New Roman" w:hAnsi="Times New Roman" w:cs="Times New Roman"/>
           <w:b/>
         </w:rPr>
-        <w:t xml:space="preserve"> Ratnayake</w:t>
-      </w:r>
-    </w:p>
-    <w:p>
-      <w:pPr>
-        <w:jc w:val="center"/>
+      </w:pPr>
+      <w:r>
         <w:rPr>
           <w:rFonts w:ascii="Times New Roman" w:hAnsi="Times New Roman" w:cs="Times New Roman"/>
           <w:b/>
         </w:rPr>
-      </w:pPr>
+        <w:t xml:space="preserve">Elton </w:t>
+      </w:r>
+      <w:proofErr w:type="spellStart"/>
       <w:r>
         <w:rPr>
           <w:rFonts w:ascii="Times New Roman" w:hAnsi="Times New Roman" w:cs="Times New Roman"/>
           <w:b/>
         </w:rPr>
-        <w:t xml:space="preserve">Elton </w:t>
-      </w:r>
-      <w:proofErr w:type="spellStart"/>
-      <w:r>
+        <w:t>Sia</w:t>
+      </w:r>
+      <w:proofErr w:type="spellEnd"/>
+    </w:p>
+    <w:p>
+      <w:pPr>
+        <w:jc w:val="center"/>
         <w:rPr>
           <w:rFonts w:ascii="Times New Roman" w:hAnsi="Times New Roman" w:cs="Times New Roman"/>
           <w:b/>
         </w:rPr>
-        <w:t>Sia</w:t>
-      </w:r>
-      <w:proofErr w:type="spellEnd"/>
-    </w:p>
-    <w:p>
-      <w:pPr>
-        <w:jc w:val="center"/>
+      </w:pPr>
+      <w:r>
         <w:rPr>
           <w:rFonts w:ascii="Times New Roman" w:hAnsi="Times New Roman" w:cs="Times New Roman"/>
           <w:b/>
         </w:rPr>
-      </w:pPr>
-      <w:r>
+        <w:t>COMP 8505</w:t>
+      </w:r>
+    </w:p>
+    <w:p>
+      <w:pPr>
+        <w:jc w:val="center"/>
         <w:rPr>
           <w:rFonts w:ascii="Times New Roman" w:hAnsi="Times New Roman" w:cs="Times New Roman"/>
           <w:b/>
         </w:rPr>
-        <w:t>COMP 8505</w:t>
-      </w:r>
-    </w:p>
-    <w:p>
-      <w:pPr>
-        <w:jc w:val="center"/>
+      </w:pPr>
+      <w:r>
         <w:rPr>
           <w:rFonts w:ascii="Times New Roman" w:hAnsi="Times New Roman" w:cs="Times New Roman"/>
           <w:b/>
         </w:rPr>
-      </w:pPr>
+        <w:t>A</w:t>
+      </w:r>
       <w:r>
         <w:rPr>
           <w:rFonts w:ascii="Times New Roman" w:hAnsi="Times New Roman" w:cs="Times New Roman"/>
           <w:b/>
         </w:rPr>
-        <w:t>A</w:t>
-      </w:r>
-      <w:r>
+        <w:t>4</w:t>
+      </w:r>
+    </w:p>
+    <w:p>
+      <w:pPr>
+        <w:jc w:val="center"/>
         <w:rPr>
           <w:rFonts w:ascii="Times New Roman" w:hAnsi="Times New Roman" w:cs="Times New Roman"/>
           <w:b/>
         </w:rPr>
-        <w:t>4</w:t>
-      </w:r>
-    </w:p>
-    <w:p>
-      <w:pPr>
-        <w:jc w:val="center"/>
+      </w:pPr>
+      <w:r>
         <w:rPr>
           <w:rFonts w:ascii="Times New Roman" w:hAnsi="Times New Roman" w:cs="Times New Roman"/>
           <w:b/>
         </w:rPr>
-      </w:pPr>
+        <w:t xml:space="preserve">DNS </w:t>
+      </w:r>
+      <w:proofErr w:type="spellStart"/>
       <w:r>
         <w:rPr>
           <w:rFonts w:ascii="Times New Roman" w:hAnsi="Times New Roman" w:cs="Times New Roman"/>
           <w:b/>
         </w:rPr>
-        <w:t xml:space="preserve">DNS </w:t>
-      </w:r>
-      <w:proofErr w:type="spellStart"/>
-      <w:r>
+        <w:t>Spoofer</w:t>
+      </w:r>
+      <w:proofErr w:type="spellEnd"/>
+    </w:p>
+    <w:p>
+      <w:pPr>
+        <w:jc w:val="center"/>
         <w:rPr>
           <w:rFonts w:ascii="Times New Roman" w:hAnsi="Times New Roman" w:cs="Times New Roman"/>
           <w:b/>
         </w:rPr>
-        <w:t>Spoofer</w:t>
-      </w:r>
-      <w:proofErr w:type="spellEnd"/>
-    </w:p>
-    <w:p>
-      <w:pPr>
-        <w:jc w:val="center"/>
-        <w:rPr>
-          <w:rFonts w:ascii="Times New Roman" w:hAnsi="Times New Roman" w:cs="Times New Roman"/>
-          <w:b/>
-        </w:rPr>
-      </w:pPr>
+      </w:pPr>
+      <w:bookmarkStart w:id="0" w:name="_GoBack"/>
+      <w:bookmarkEnd w:id="0"/>
       <w:r>
         <w:rPr>
           <w:rFonts w:ascii="Times New Roman" w:hAnsi="Times New Roman" w:cs="Times New Roman"/>
@@ -346,8 +339,6 @@
               <w:b w:val="0"/>
               <w:caps w:val="0"/>
               <w:noProof/>
-              <w:sz w:val="24"/>
-              <w:szCs w:val="24"/>
               <w:u w:val="none"/>
             </w:rPr>
           </w:pPr>
@@ -366,7 +357,7 @@
             </w:rPr>
             <w:fldChar w:fldCharType="separate"/>
           </w:r>
-          <w:hyperlink w:anchor="_Toc434741734" w:history="1">
+          <w:hyperlink w:anchor="_Toc434745117" w:history="1">
             <w:r>
               <w:rPr>
                 <w:rStyle w:val="Hyperlink"/>
@@ -393,7 +384,7 @@
                 <w:noProof/>
                 <w:webHidden/>
               </w:rPr>
-              <w:instrText xml:space="preserve"> PAGEREF _Toc434741734 \h </w:instrText>
+              <w:instrText xml:space="preserve"> PAGEREF _Toc434745117 \h </w:instrText>
             </w:r>
             <w:r>
               <w:rPr>
@@ -434,11 +425,9 @@
               <w:b w:val="0"/>
               <w:smallCaps w:val="0"/>
               <w:noProof/>
-              <w:sz w:val="24"/>
-              <w:szCs w:val="24"/>
             </w:rPr>
           </w:pPr>
-          <w:hyperlink w:anchor="_Toc434741735" w:history="1">
+          <w:hyperlink w:anchor="_Toc434745118" w:history="1">
             <w:r>
               <w:rPr>
                 <w:rStyle w:val="Hyperlink"/>
@@ -466,7 +455,7 @@
                 <w:noProof/>
                 <w:webHidden/>
               </w:rPr>
-              <w:instrText xml:space="preserve"> PAGEREF _Toc434741735 \h </w:instrText>
+              <w:instrText xml:space="preserve"> PAGEREF _Toc434745118 \h </w:instrText>
             </w:r>
             <w:r>
               <w:rPr>
@@ -507,11 +496,9 @@
               <w:b w:val="0"/>
               <w:smallCaps w:val="0"/>
               <w:noProof/>
-              <w:sz w:val="24"/>
-              <w:szCs w:val="24"/>
             </w:rPr>
           </w:pPr>
-          <w:hyperlink w:anchor="_Toc434741736" w:history="1">
+          <w:hyperlink w:anchor="_Toc434745119" w:history="1">
             <w:r>
               <w:rPr>
                 <w:rStyle w:val="Hyperlink"/>
@@ -539,7 +526,7 @@
                 <w:noProof/>
                 <w:webHidden/>
               </w:rPr>
-              <w:instrText xml:space="preserve"> PAGEREF _Toc434741736 \h </w:instrText>
+              <w:instrText xml:space="preserve"> PAGEREF _Toc434745119 \h </w:instrText>
             </w:r>
             <w:r>
               <w:rPr>
@@ -580,12 +567,10 @@
               <w:b w:val="0"/>
               <w:caps w:val="0"/>
               <w:noProof/>
-              <w:sz w:val="24"/>
-              <w:szCs w:val="24"/>
               <w:u w:val="none"/>
             </w:rPr>
           </w:pPr>
-          <w:hyperlink w:anchor="_Toc434741737" w:history="1">
+          <w:hyperlink w:anchor="_Toc434745120" w:history="1">
             <w:r>
               <w:rPr>
                 <w:rStyle w:val="Hyperlink"/>
@@ -613,7 +598,7 @@
                 <w:noProof/>
                 <w:webHidden/>
               </w:rPr>
-              <w:instrText xml:space="preserve"> PAGEREF _Toc434741737 \h </w:instrText>
+              <w:instrText xml:space="preserve"> PAGEREF _Toc434745120 \h </w:instrText>
             </w:r>
             <w:r>
               <w:rPr>
@@ -654,11 +639,9 @@
               <w:b w:val="0"/>
               <w:smallCaps w:val="0"/>
               <w:noProof/>
-              <w:sz w:val="24"/>
-              <w:szCs w:val="24"/>
             </w:rPr>
           </w:pPr>
-          <w:hyperlink w:anchor="_Toc434741738" w:history="1">
+          <w:hyperlink w:anchor="_Toc434745121" w:history="1">
             <w:r>
               <w:rPr>
                 <w:rStyle w:val="Hyperlink"/>
@@ -685,7 +668,7 @@
                 <w:noProof/>
                 <w:webHidden/>
               </w:rPr>
-              <w:instrText xml:space="preserve"> PAGEREF _Toc434741738 \h </w:instrText>
+              <w:instrText xml:space="preserve"> PAGEREF _Toc434745121 \h </w:instrText>
             </w:r>
             <w:r>
               <w:rPr>
@@ -726,11 +709,9 @@
               <w:b w:val="0"/>
               <w:smallCaps w:val="0"/>
               <w:noProof/>
-              <w:sz w:val="24"/>
-              <w:szCs w:val="24"/>
             </w:rPr>
           </w:pPr>
-          <w:hyperlink w:anchor="_Toc434741739" w:history="1">
+          <w:hyperlink w:anchor="_Toc434745122" w:history="1">
             <w:r>
               <w:rPr>
                 <w:rStyle w:val="Hyperlink"/>
@@ -758,7 +739,7 @@
                 <w:noProof/>
                 <w:webHidden/>
               </w:rPr>
-              <w:instrText xml:space="preserve"> PAGEREF _Toc434741739 \h </w:instrText>
+              <w:instrText xml:space="preserve"> PAGEREF _Toc434745122 \h </w:instrText>
             </w:r>
             <w:r>
               <w:rPr>
@@ -799,12 +780,10 @@
               <w:b w:val="0"/>
               <w:caps w:val="0"/>
               <w:noProof/>
-              <w:sz w:val="24"/>
-              <w:szCs w:val="24"/>
               <w:u w:val="none"/>
             </w:rPr>
           </w:pPr>
-          <w:hyperlink w:anchor="_Toc434741740" w:history="1">
+          <w:hyperlink w:anchor="_Toc434745123" w:history="1">
             <w:r>
               <w:rPr>
                 <w:rStyle w:val="Hyperlink"/>
@@ -832,7 +811,7 @@
                 <w:noProof/>
                 <w:webHidden/>
               </w:rPr>
-              <w:instrText xml:space="preserve"> PAGEREF _Toc434741740 \h </w:instrText>
+              <w:instrText xml:space="preserve"> PAGEREF _Toc434745123 \h </w:instrText>
             </w:r>
             <w:r>
               <w:rPr>
@@ -873,12 +852,10 @@
               <w:b w:val="0"/>
               <w:caps w:val="0"/>
               <w:noProof/>
-              <w:sz w:val="24"/>
-              <w:szCs w:val="24"/>
               <w:u w:val="none"/>
             </w:rPr>
           </w:pPr>
-          <w:hyperlink w:anchor="_Toc434741741" w:history="1">
+          <w:hyperlink w:anchor="_Toc434745124" w:history="1">
             <w:r>
               <w:rPr>
                 <w:rStyle w:val="Hyperlink"/>
@@ -905,7 +882,7 @@
                 <w:noProof/>
                 <w:webHidden/>
               </w:rPr>
-              <w:instrText xml:space="preserve"> PAGEREF _Toc434741741 \h </w:instrText>
+              <w:instrText xml:space="preserve"> PAGEREF _Toc434745124 \h </w:instrText>
             </w:r>
             <w:r>
               <w:rPr>
@@ -925,7 +902,76 @@
                 <w:noProof/>
                 <w:webHidden/>
               </w:rPr>
-              <w:t>4</w:t>
+              <w:t>5</w:t>
+            </w:r>
+            <w:r>
+              <w:rPr>
+                <w:noProof/>
+                <w:webHidden/>
+              </w:rPr>
+              <w:fldChar w:fldCharType="end"/>
+            </w:r>
+          </w:hyperlink>
+        </w:p>
+        <w:p>
+          <w:pPr>
+            <w:pStyle w:val="TOC3"/>
+            <w:tabs>
+              <w:tab w:val="right" w:pos="8630"/>
+            </w:tabs>
+            <w:rPr>
+              <w:smallCaps w:val="0"/>
+              <w:noProof/>
+            </w:rPr>
+          </w:pPr>
+          <w:hyperlink w:anchor="_Toc434745125" w:history="1">
+            <w:r>
+              <w:rPr>
+                <w:rStyle w:val="Hyperlink"/>
+                <w:noProof/>
+              </w:rPr>
+              <w:t>Finite State Machine</w:t>
+            </w:r>
+            <w:r>
+              <w:rPr>
+                <w:noProof/>
+                <w:webHidden/>
+              </w:rPr>
+              <w:tab/>
+            </w:r>
+            <w:r>
+              <w:rPr>
+                <w:noProof/>
+                <w:webHidden/>
+              </w:rPr>
+              <w:fldChar w:fldCharType="begin"/>
+            </w:r>
+            <w:r>
+              <w:rPr>
+                <w:noProof/>
+                <w:webHidden/>
+              </w:rPr>
+              <w:instrText xml:space="preserve"> PAGEREF _Toc434745125 \h </w:instrText>
+            </w:r>
+            <w:r>
+              <w:rPr>
+                <w:noProof/>
+                <w:webHidden/>
+              </w:rPr>
+            </w:r>
+            <w:r>
+              <w:rPr>
+                <w:noProof/>
+                <w:webHidden/>
+              </w:rPr>
+              <w:fldChar w:fldCharType="separate"/>
+            </w:r>
+            <w:r>
+              <w:rPr>
+                <w:noProof/>
+                <w:webHidden/>
+              </w:rPr>
+              <w:t>5</w:t>
             </w:r>
             <w:r>
               <w:rPr>
@@ -946,12 +992,10 @@
               <w:b w:val="0"/>
               <w:caps w:val="0"/>
               <w:noProof/>
-              <w:sz w:val="24"/>
-              <w:szCs w:val="24"/>
               <w:u w:val="none"/>
             </w:rPr>
           </w:pPr>
-          <w:hyperlink w:anchor="_Toc434741742" w:history="1">
+          <w:hyperlink w:anchor="_Toc434745126" w:history="1">
             <w:r>
               <w:rPr>
                 <w:rStyle w:val="Hyperlink"/>
@@ -978,7 +1022,7 @@
                 <w:noProof/>
                 <w:webHidden/>
               </w:rPr>
-              <w:instrText xml:space="preserve"> PAGEREF _Toc434741742 \h </w:instrText>
+              <w:instrText xml:space="preserve"> PAGEREF _Toc434745126 \h </w:instrText>
             </w:r>
             <w:r>
               <w:rPr>
@@ -1019,12 +1063,10 @@
               <w:b w:val="0"/>
               <w:caps w:val="0"/>
               <w:noProof/>
-              <w:sz w:val="24"/>
-              <w:szCs w:val="24"/>
               <w:u w:val="none"/>
             </w:rPr>
           </w:pPr>
-          <w:hyperlink w:anchor="_Toc434741743" w:history="1">
+          <w:hyperlink w:anchor="_Toc434745127" w:history="1">
             <w:r>
               <w:rPr>
                 <w:rStyle w:val="Hyperlink"/>
@@ -1051,7 +1093,7 @@
                 <w:noProof/>
                 <w:webHidden/>
               </w:rPr>
-              <w:instrText xml:space="preserve"> PAGEREF _Toc434741743 \h </w:instrText>
+              <w:instrText xml:space="preserve"> PAGEREF _Toc434745127 \h </w:instrText>
             </w:r>
             <w:r>
               <w:rPr>
@@ -1091,11 +1133,9 @@
             <w:rPr>
               <w:smallCaps w:val="0"/>
               <w:noProof/>
-              <w:sz w:val="24"/>
-              <w:szCs w:val="24"/>
             </w:rPr>
           </w:pPr>
-          <w:hyperlink w:anchor="_Toc434741744" w:history="1">
+          <w:hyperlink w:anchor="_Toc434745128" w:history="1">
             <w:r>
               <w:rPr>
                 <w:rStyle w:val="Hyperlink"/>
@@ -1122,7 +1162,7 @@
                 <w:noProof/>
                 <w:webHidden/>
               </w:rPr>
-              <w:instrText xml:space="preserve"> PAGEREF _Toc434741744 \h </w:instrText>
+              <w:instrText xml:space="preserve"> PAGEREF _Toc434745128 \h </w:instrText>
             </w:r>
             <w:r>
               <w:rPr>
@@ -1163,12 +1203,10 @@
               <w:b w:val="0"/>
               <w:caps w:val="0"/>
               <w:noProof/>
-              <w:sz w:val="24"/>
-              <w:szCs w:val="24"/>
               <w:u w:val="none"/>
             </w:rPr>
           </w:pPr>
-          <w:hyperlink w:anchor="_Toc434741745" w:history="1">
+          <w:hyperlink w:anchor="_Toc434745129" w:history="1">
             <w:r>
               <w:rPr>
                 <w:rStyle w:val="Hyperlink"/>
@@ -1195,7 +1233,7 @@
                 <w:noProof/>
                 <w:webHidden/>
               </w:rPr>
-              <w:instrText xml:space="preserve"> PAGEREF _Toc434741745 \h </w:instrText>
+              <w:instrText xml:space="preserve"> PAGEREF _Toc434745129 \h </w:instrText>
             </w:r>
             <w:r>
               <w:rPr>
@@ -1215,7 +1253,7 @@
                 <w:noProof/>
                 <w:webHidden/>
               </w:rPr>
-              <w:t>5</w:t>
+              <w:t>6</w:t>
             </w:r>
             <w:r>
               <w:rPr>
@@ -1236,12 +1274,10 @@
               <w:b w:val="0"/>
               <w:caps w:val="0"/>
               <w:noProof/>
-              <w:sz w:val="24"/>
-              <w:szCs w:val="24"/>
               <w:u w:val="none"/>
             </w:rPr>
           </w:pPr>
-          <w:hyperlink w:anchor="_Toc434741746" w:history="1">
+          <w:hyperlink w:anchor="_Toc434745130" w:history="1">
             <w:r>
               <w:rPr>
                 <w:rStyle w:val="Hyperlink"/>
@@ -1268,7 +1304,7 @@
                 <w:noProof/>
                 <w:webHidden/>
               </w:rPr>
-              <w:instrText xml:space="preserve"> PAGEREF _Toc434741746 \h </w:instrText>
+              <w:instrText xml:space="preserve"> PAGEREF _Toc434745130 \h </w:instrText>
             </w:r>
             <w:r>
               <w:rPr>
@@ -1321,12 +1357,11 @@
       <w:pPr>
         <w:pStyle w:val="Heading1"/>
       </w:pPr>
-      <w:bookmarkStart w:id="0" w:name="_Toc434741734"/>
-      <w:r>
-        <w:lastRenderedPageBreak/>
+      <w:bookmarkStart w:id="1" w:name="_Toc434745117"/>
+      <w:r>
         <w:t>Introduction</w:t>
       </w:r>
-      <w:bookmarkEnd w:id="0"/>
+      <w:bookmarkEnd w:id="1"/>
     </w:p>
     <w:p/>
     <w:p>
@@ -1347,14 +1382,14 @@
           <w:lang w:val="en-CA"/>
         </w:rPr>
       </w:pPr>
-      <w:bookmarkStart w:id="1" w:name="_Toc434741735"/>
+      <w:bookmarkStart w:id="2" w:name="_Toc434745118"/>
       <w:r>
         <w:rPr>
           <w:lang w:val="en-CA"/>
         </w:rPr>
         <w:t>Features:</w:t>
       </w:r>
-      <w:bookmarkEnd w:id="1"/>
+      <w:bookmarkEnd w:id="2"/>
     </w:p>
     <w:p>
       <w:pPr>
@@ -1600,7 +1635,7 @@
           <w:lang w:val="en-CA"/>
         </w:rPr>
       </w:pPr>
-      <w:bookmarkStart w:id="2" w:name="_Toc434741736"/>
+      <w:bookmarkStart w:id="3" w:name="_Toc434745119"/>
       <w:r>
         <w:rPr>
           <w:lang w:val="en-CA"/>
@@ -1613,7 +1648,7 @@
         </w:rPr>
         <w:t xml:space="preserve"> &amp; Use-Case</w:t>
       </w:r>
-      <w:bookmarkEnd w:id="2"/>
+      <w:bookmarkEnd w:id="3"/>
     </w:p>
     <w:p>
       <w:pPr>
@@ -1682,25 +1717,24 @@
           <w:lang w:val="en-CA"/>
         </w:rPr>
       </w:pPr>
-      <w:bookmarkStart w:id="3" w:name="_Toc434741737"/>
+      <w:bookmarkStart w:id="4" w:name="_Toc434745120"/>
       <w:r>
         <w:rPr>
           <w:lang w:val="en-CA"/>
         </w:rPr>
         <w:t>Usage</w:t>
       </w:r>
-      <w:bookmarkEnd w:id="3"/>
-    </w:p>
-    <w:p/>
+      <w:bookmarkEnd w:id="4"/>
+    </w:p>
     <w:p>
       <w:pPr>
         <w:pStyle w:val="Heading2"/>
       </w:pPr>
-      <w:bookmarkStart w:id="4" w:name="_Toc434741738"/>
+      <w:bookmarkStart w:id="5" w:name="_Toc434745121"/>
       <w:r>
         <w:t>Requirements:</w:t>
       </w:r>
-      <w:bookmarkEnd w:id="4"/>
+      <w:bookmarkEnd w:id="5"/>
     </w:p>
     <w:p>
       <w:pPr>
@@ -1732,19 +1766,7 @@
         <w:t>Scapy: “</w:t>
       </w:r>
       <w:r>
-        <w:t xml:space="preserve">Scapy is a powerful interactive packet manipulation program. It is able to forge or decode packets of a wide number of protocols, send them on the wire, capture them, match requests and replies, and much more. It can easily handle most classical tasks like scanning, </w:t>
-      </w:r>
-      <w:proofErr w:type="spellStart"/>
-      <w:r>
-        <w:t>tracerouting</w:t>
-      </w:r>
-      <w:proofErr w:type="spellEnd"/>
-      <w:r>
-        <w:t xml:space="preserve">, probing, unit tests, attacks or network discovery (it can </w:t>
-      </w:r>
-      <w:r>
-        <w:lastRenderedPageBreak/>
-        <w:t xml:space="preserve">replace </w:t>
+        <w:t xml:space="preserve">Scapy is a powerful interactive packet manipulation program. It is able to forge or decode packets of a wide number of protocols, send them on the wire, capture them, match requests and replies, and much more. It can easily handle most classical tasks like scanning, tracerouting, probing, unit tests, attacks or network discovery (it can replace </w:t>
       </w:r>
       <w:proofErr w:type="spellStart"/>
       <w:r>
@@ -1890,32 +1912,59 @@
           <w:lang w:val="en-CA"/>
         </w:rPr>
       </w:pPr>
-      <w:bookmarkStart w:id="5" w:name="_Toc434741739"/>
+      <w:bookmarkStart w:id="6" w:name="_Toc434745122"/>
       <w:r>
         <w:rPr>
           <w:lang w:val="en-CA"/>
         </w:rPr>
         <w:t>Executing the attack</w:t>
       </w:r>
-      <w:bookmarkEnd w:id="5"/>
+      <w:bookmarkEnd w:id="6"/>
     </w:p>
     <w:p/>
     <w:p>
+      <w:proofErr w:type="gramStart"/>
       <w:r>
         <w:rPr>
           <w:u w:val="single"/>
         </w:rPr>
-        <w:t>Starting the backdoor.</w:t>
+        <w:t>Starting the</w:t>
       </w:r>
       <w:r>
         <w:rPr>
           <w:u w:val="single"/>
         </w:rPr>
+        <w:t xml:space="preserve"> DNS </w:t>
+      </w:r>
+      <w:proofErr w:type="spellStart"/>
+      <w:r>
+        <w:rPr>
+          <w:u w:val="single"/>
+        </w:rPr>
+        <w:t>spoofer</w:t>
+      </w:r>
+      <w:proofErr w:type="spellEnd"/>
+      <w:r>
+        <w:rPr>
+          <w:u w:val="single"/>
+        </w:rPr>
+        <w:t>.</w:t>
+      </w:r>
+      <w:proofErr w:type="gramEnd"/>
+      <w:r>
+        <w:rPr>
+          <w:u w:val="single"/>
+        </w:rPr>
         <w:br/>
       </w:r>
       <w:r>
-        <w:t>DNSspoofer expects a command in the following format:</w:t>
-      </w:r>
+        <w:t>DNSspoofer expects a command in the following format</w:t>
+      </w:r>
+      <w:proofErr w:type="gramStart"/>
+      <w:r>
+        <w:t>:</w:t>
+      </w:r>
+      <w:proofErr w:type="gramEnd"/>
       <w:r>
         <w:br/>
       </w:r>
@@ -2023,20 +2072,14 @@
         <w:t xml:space="preserve">Once it has received the MAC addresses, it will perform a MITM attack by </w:t>
       </w:r>
       <w:proofErr w:type="spellStart"/>
+      <w:proofErr w:type="gramStart"/>
       <w:r>
         <w:t>arp</w:t>
       </w:r>
       <w:proofErr w:type="spellEnd"/>
-      <w:r>
-        <w:t xml:space="preserve"> poisoning the router &amp; victim to make them believe that each other exists at the local IP of the </w:t>
-      </w:r>
-      <w:proofErr w:type="gramStart"/>
-      <w:r>
-        <w:t>attackers</w:t>
-      </w:r>
       <w:proofErr w:type="gramEnd"/>
       <w:r>
-        <w:t xml:space="preserve"> machine.</w:t>
+        <w:t xml:space="preserve"> poisoning the router &amp; victim to make them believe that each other exists at the local IP of the attackers machine.</w:t>
       </w:r>
     </w:p>
     <w:p>
@@ -2067,14 +2110,14 @@
           <w:lang w:val="en-CA"/>
         </w:rPr>
       </w:pPr>
-      <w:bookmarkStart w:id="6" w:name="_Toc434741740"/>
+      <w:bookmarkStart w:id="7" w:name="_Toc434745123"/>
       <w:r>
         <w:rPr>
           <w:lang w:val="en-CA"/>
         </w:rPr>
         <w:t>Results</w:t>
       </w:r>
-      <w:bookmarkEnd w:id="6"/>
+      <w:bookmarkEnd w:id="7"/>
     </w:p>
     <w:p>
       <w:r>
@@ -2118,7 +2161,6 @@
           <w:noProof/>
         </w:rPr>
       </w:pPr>
-      <w:bookmarkStart w:id="7" w:name="_Toc434741741"/>
     </w:p>
     <w:p>
       <w:pPr>
@@ -2127,13 +2169,14 @@
           <w:noProof/>
         </w:rPr>
       </w:pPr>
+      <w:bookmarkStart w:id="8" w:name="_Toc434745124"/>
       <w:r>
         <w:rPr>
           <w:noProof/>
         </w:rPr>
         <w:t>Diagrams</w:t>
       </w:r>
-      <w:bookmarkEnd w:id="7"/>
+      <w:bookmarkEnd w:id="8"/>
       <w:r>
         <w:rPr>
           <w:noProof/>
@@ -2144,19 +2187,85 @@
     <w:p/>
     <w:p>
       <w:pPr>
+        <w:pStyle w:val="Heading3"/>
+      </w:pPr>
+      <w:bookmarkStart w:id="9" w:name="_Toc434745125"/>
+      <w:r>
+        <w:t>Finite State Machine</w:t>
+      </w:r>
+      <w:bookmarkEnd w:id="9"/>
+    </w:p>
+    <w:p/>
+    <w:p>
+      <w:r>
+        <w:rPr>
+          <w:noProof/>
+        </w:rPr>
+        <w:drawing>
+          <wp:inline distT="0" distB="0" distL="0" distR="0" wp14:anchorId="33B91A6E" wp14:editId="5B19481D">
+            <wp:extent cx="5324475" cy="3095625"/>
+            <wp:effectExtent l="0" t="0" r="9525" b="9525"/>
+            <wp:docPr id="11" name="Picture 11" descr="C:\Users\User\Desktop\8505A4-FSM.png"/>
+            <wp:cNvGraphicFramePr>
+              <a:graphicFrameLocks xmlns:a="http://schemas.openxmlformats.org/drawingml/2006/main" noChangeAspect="1"/>
+            </wp:cNvGraphicFramePr>
+            <a:graphic xmlns:a="http://schemas.openxmlformats.org/drawingml/2006/main">
+              <a:graphicData uri="http://schemas.openxmlformats.org/drawingml/2006/picture">
+                <pic:pic xmlns:pic="http://schemas.openxmlformats.org/drawingml/2006/picture">
+                  <pic:nvPicPr>
+                    <pic:cNvPr id="0" name="Picture 1" descr="C:\Users\User\Desktop\8505A4-FSM.png"/>
+                    <pic:cNvPicPr>
+                      <a:picLocks noChangeAspect="1" noChangeArrowheads="1"/>
+                    </pic:cNvPicPr>
+                  </pic:nvPicPr>
+                  <pic:blipFill>
+                    <a:blip r:embed="rId9">
+                      <a:extLst>
+                        <a:ext uri="{28A0092B-C50C-407E-A947-70E740481C1C}">
+                          <a14:useLocalDpi xmlns:a14="http://schemas.microsoft.com/office/drawing/2010/main" val="0"/>
+                        </a:ext>
+                      </a:extLst>
+                    </a:blip>
+                    <a:srcRect/>
+                    <a:stretch>
+                      <a:fillRect/>
+                    </a:stretch>
+                  </pic:blipFill>
+                  <pic:spPr bwMode="auto">
+                    <a:xfrm>
+                      <a:off x="0" y="0"/>
+                      <a:ext cx="5324475" cy="3095625"/>
+                    </a:xfrm>
+                    <a:prstGeom prst="rect">
+                      <a:avLst/>
+                    </a:prstGeom>
+                    <a:noFill/>
+                    <a:ln>
+                      <a:noFill/>
+                    </a:ln>
+                  </pic:spPr>
+                </pic:pic>
+              </a:graphicData>
+            </a:graphic>
+          </wp:inline>
+        </w:drawing>
+      </w:r>
+    </w:p>
+    <w:p>
+      <w:pPr>
         <w:pStyle w:val="Heading1"/>
         <w:rPr>
           <w:noProof/>
         </w:rPr>
       </w:pPr>
-      <w:bookmarkStart w:id="8" w:name="_Toc434741742"/>
+      <w:bookmarkStart w:id="10" w:name="_Toc434745126"/>
       <w:r>
         <w:rPr>
           <w:noProof/>
         </w:rPr>
         <w:t>Code Listings</w:t>
       </w:r>
-      <w:bookmarkEnd w:id="8"/>
+      <w:bookmarkEnd w:id="10"/>
     </w:p>
     <w:p>
       <w:r>
@@ -2179,12 +2288,12 @@
       <w:pPr>
         <w:pStyle w:val="Heading1"/>
       </w:pPr>
-      <w:bookmarkStart w:id="9" w:name="_Toc434741743"/>
+      <w:bookmarkStart w:id="11" w:name="_Toc434745127"/>
       <w:proofErr w:type="spellStart"/>
       <w:r>
         <w:t>Psuedocode</w:t>
       </w:r>
-      <w:bookmarkEnd w:id="9"/>
+      <w:bookmarkEnd w:id="11"/>
       <w:proofErr w:type="spellEnd"/>
     </w:p>
     <w:p/>
@@ -2192,11 +2301,11 @@
       <w:pPr>
         <w:pStyle w:val="Heading3"/>
       </w:pPr>
-      <w:bookmarkStart w:id="10" w:name="_Toc434741744"/>
+      <w:bookmarkStart w:id="12" w:name="_Toc434745128"/>
       <w:r>
         <w:t>Dnsspoof.py</w:t>
       </w:r>
-      <w:bookmarkEnd w:id="10"/>
+      <w:bookmarkEnd w:id="12"/>
     </w:p>
     <w:p/>
     <w:p>
@@ -2219,13 +2328,8 @@
         <w:t xml:space="preserve">, </w:t>
       </w:r>
       <w:proofErr w:type="spellStart"/>
-      <w:proofErr w:type="gramStart"/>
-      <w:r>
-        <w:t>routerIP,ownIP</w:t>
-      </w:r>
-      <w:proofErr w:type="gramEnd"/>
-      <w:r>
-        <w:t>,gotoIP</w:t>
+      <w:r>
+        <w:t>routerIP,ownIP,gotoIP</w:t>
       </w:r>
       <w:proofErr w:type="spellEnd"/>
       <w:r>
@@ -2350,19 +2454,17 @@
       <w:r>
         <w:br/>
       </w:r>
-      <w:bookmarkStart w:id="11" w:name="_GoBack"/>
-      <w:bookmarkEnd w:id="11"/>
     </w:p>
     <w:p/>
     <w:p>
       <w:pPr>
         <w:pStyle w:val="Heading1"/>
       </w:pPr>
-      <w:bookmarkStart w:id="12" w:name="_Toc434741745"/>
+      <w:bookmarkStart w:id="13" w:name="_Toc434745129"/>
       <w:r>
         <w:t>Tests</w:t>
       </w:r>
-      <w:bookmarkEnd w:id="12"/>
+      <w:bookmarkEnd w:id="13"/>
     </w:p>
     <w:tbl>
       <w:tblPr>
@@ -2561,11 +2663,7 @@
           </w:tcPr>
           <w:p>
             <w:r>
-              <w:t xml:space="preserve">Victim connects to website specified </w:t>
-            </w:r>
-            <w:r>
-              <w:lastRenderedPageBreak/>
-              <w:t>by attacker</w:t>
+              <w:t>Victim connects to website specified by attacker</w:t>
             </w:r>
           </w:p>
         </w:tc>
@@ -2575,7 +2673,6 @@
           </w:tcPr>
           <w:p>
             <w:r>
-              <w:lastRenderedPageBreak/>
               <w:t>As Expected</w:t>
             </w:r>
           </w:p>
@@ -2608,7 +2705,6 @@
           </w:tcPr>
           <w:p>
             <w:r>
-              <w:lastRenderedPageBreak/>
               <w:t>3</w:t>
             </w:r>
           </w:p>
@@ -2824,14 +2920,14 @@
       <w:pPr>
         <w:pStyle w:val="Heading1"/>
       </w:pPr>
-      <w:bookmarkStart w:id="13" w:name="_Toc434741746"/>
+      <w:bookmarkStart w:id="14" w:name="_Toc434745130"/>
       <w:r>
         <w:t>Figures</w:t>
       </w:r>
       <w:r>
         <w:t xml:space="preserve"> &amp; Tests</w:t>
       </w:r>
-      <w:bookmarkEnd w:id="13"/>
+      <w:bookmarkEnd w:id="14"/>
     </w:p>
     <w:p/>
     <w:p>
@@ -2884,7 +2980,7 @@
                     </pic:cNvPicPr>
                   </pic:nvPicPr>
                   <pic:blipFill>
-                    <a:blip r:embed="rId8">
+                    <a:blip r:embed="rId10">
                       <a:extLst>
                         <a:ext uri="{28A0092B-C50C-407E-A947-70E740481C1C}">
                           <a14:useLocalDpi xmlns:a14="http://schemas.microsoft.com/office/drawing/2010/main" val="0"/>
@@ -2926,7 +3022,6 @@
         <w:rPr>
           <w:noProof/>
         </w:rPr>
-        <w:lastRenderedPageBreak/>
         <w:drawing>
           <wp:inline distT="0" distB="0" distL="0" distR="0" wp14:anchorId="2A956710" wp14:editId="61E81559">
             <wp:extent cx="5943600" cy="2997200"/>
@@ -2945,7 +3040,7 @@
                     </pic:cNvPicPr>
                   </pic:nvPicPr>
                   <pic:blipFill>
-                    <a:blip r:embed="rId9">
+                    <a:blip r:embed="rId11">
                       <a:extLst>
                         <a:ext uri="{28A0092B-C50C-407E-A947-70E740481C1C}">
                           <a14:useLocalDpi xmlns:a14="http://schemas.microsoft.com/office/drawing/2010/main" val="0"/>
@@ -2990,7 +3085,7 @@
           <w:b/>
           <w:u w:val="single"/>
         </w:rPr>
-        <w:t xml:space="preserve">Test 2 – DNS Spoofing </w:t>
+        <w:t xml:space="preserve">Test 2 – DNS Spoofing With </w:t>
       </w:r>
       <w:proofErr w:type="gramStart"/>
       <w:r>
@@ -2998,7 +3093,7 @@
           <w:b/>
           <w:u w:val="single"/>
         </w:rPr>
-        <w:t>With</w:t>
+        <w:t>An</w:t>
       </w:r>
       <w:proofErr w:type="gramEnd"/>
       <w:r>
@@ -3006,7 +3101,7 @@
           <w:b/>
           <w:u w:val="single"/>
         </w:rPr>
-        <w:t xml:space="preserve"> An Invalid Website</w:t>
+        <w:t xml:space="preserve"> Invalid Website</w:t>
       </w:r>
     </w:p>
     <w:p/>
@@ -3038,7 +3133,7 @@
                     </pic:cNvPicPr>
                   </pic:nvPicPr>
                   <pic:blipFill>
-                    <a:blip r:embed="rId10">
+                    <a:blip r:embed="rId12">
                       <a:extLst>
                         <a:ext uri="{28A0092B-C50C-407E-A947-70E740481C1C}">
                           <a14:useLocalDpi xmlns:a14="http://schemas.microsoft.com/office/drawing/2010/main" val="0"/>
@@ -3080,7 +3175,6 @@
         <w:rPr>
           <w:noProof/>
         </w:rPr>
-        <w:lastRenderedPageBreak/>
         <w:drawing>
           <wp:inline distT="0" distB="0" distL="0" distR="0" wp14:anchorId="0BA18AE7" wp14:editId="4F5A89CC">
             <wp:extent cx="6368146" cy="861060"/>
@@ -3097,7 +3191,7 @@
                     <pic:cNvPicPr/>
                   </pic:nvPicPr>
                   <pic:blipFill>
-                    <a:blip r:embed="rId11"/>
+                    <a:blip r:embed="rId13"/>
                     <a:stretch>
                       <a:fillRect/>
                     </a:stretch>
@@ -3146,7 +3240,7 @@
                     </pic:cNvPicPr>
                   </pic:nvPicPr>
                   <pic:blipFill>
-                    <a:blip r:embed="rId12">
+                    <a:blip r:embed="rId14">
                       <a:extLst>
                         <a:ext uri="{28A0092B-C50C-407E-A947-70E740481C1C}">
                           <a14:useLocalDpi xmlns:a14="http://schemas.microsoft.com/office/drawing/2010/main" val="0"/>
@@ -3192,8 +3286,7 @@
           <w:b/>
           <w:u w:val="single"/>
         </w:rPr>
-        <w:lastRenderedPageBreak/>
-        <w:t xml:space="preserve">Test 3 – DNS Spoofing </w:t>
+        <w:t xml:space="preserve">Test 3 – DNS Spoofing With </w:t>
       </w:r>
       <w:proofErr w:type="gramStart"/>
       <w:r>
@@ -3201,7 +3294,7 @@
           <w:b/>
           <w:u w:val="single"/>
         </w:rPr>
-        <w:t>With</w:t>
+        <w:t>A</w:t>
       </w:r>
       <w:proofErr w:type="gramEnd"/>
       <w:r>
@@ -3209,7 +3302,7 @@
           <w:b/>
           <w:u w:val="single"/>
         </w:rPr>
-        <w:t xml:space="preserve"> A Valid Website</w:t>
+        <w:t xml:space="preserve"> Valid Website</w:t>
       </w:r>
     </w:p>
     <w:p>
@@ -3248,7 +3341,7 @@
                     </pic:cNvPicPr>
                   </pic:nvPicPr>
                   <pic:blipFill>
-                    <a:blip r:embed="rId13">
+                    <a:blip r:embed="rId15">
                       <a:extLst>
                         <a:ext uri="{28A0092B-C50C-407E-A947-70E740481C1C}">
                           <a14:useLocalDpi xmlns:a14="http://schemas.microsoft.com/office/drawing/2010/main" val="0"/>
@@ -3286,7 +3379,7 @@
       <w:r>
         <w:t>Figure 3.2: Wireshark from victim showing the connection to a valid website (</w:t>
       </w:r>
-      <w:hyperlink r:id="rId14" w:history="1">
+      <w:hyperlink r:id="rId16" w:history="1">
         <w:r>
           <w:rPr>
             <w:rStyle w:val="Hyperlink"/>
@@ -3321,7 +3414,7 @@
                     </pic:cNvPicPr>
                   </pic:nvPicPr>
                   <pic:blipFill>
-                    <a:blip r:embed="rId15">
+                    <a:blip r:embed="rId17">
                       <a:extLst>
                         <a:ext uri="{28A0092B-C50C-407E-A947-70E740481C1C}">
                           <a14:useLocalDpi xmlns:a14="http://schemas.microsoft.com/office/drawing/2010/main" val="0"/>
@@ -3363,7 +3456,6 @@
         <w:rPr>
           <w:noProof/>
         </w:rPr>
-        <w:lastRenderedPageBreak/>
         <w:drawing>
           <wp:inline distT="0" distB="0" distL="0" distR="0" wp14:anchorId="0F37427A" wp14:editId="019B7725">
             <wp:extent cx="5943600" cy="6489700"/>
@@ -3382,7 +3474,7 @@
                     </pic:cNvPicPr>
                   </pic:nvPicPr>
                   <pic:blipFill>
-                    <a:blip r:embed="rId16">
+                    <a:blip r:embed="rId18">
                       <a:extLst>
                         <a:ext uri="{28A0092B-C50C-407E-A947-70E740481C1C}">
                           <a14:useLocalDpi xmlns:a14="http://schemas.microsoft.com/office/drawing/2010/main" val="0"/>
@@ -3428,23 +3520,7 @@
           <w:b/>
           <w:u w:val="single"/>
         </w:rPr>
-        <w:t xml:space="preserve">Test 4 – DNS Spoofing </w:t>
-      </w:r>
-      <w:proofErr w:type="gramStart"/>
-      <w:r>
-        <w:rPr>
-          <w:b/>
-          <w:u w:val="single"/>
-        </w:rPr>
-        <w:t>With</w:t>
-      </w:r>
-      <w:proofErr w:type="gramEnd"/>
-      <w:r>
-        <w:rPr>
-          <w:b/>
-          <w:u w:val="single"/>
-        </w:rPr>
-        <w:t xml:space="preserve"> A Firewall Rule That Drops DNS Queries</w:t>
+        <w:t>Test 4 – DNS Spoofing With A Firewall Rule That Drops DNS Queries</w:t>
       </w:r>
     </w:p>
     <w:p>
@@ -3457,7 +3533,6 @@
         <w:rPr>
           <w:noProof/>
         </w:rPr>
-        <w:lastRenderedPageBreak/>
         <w:drawing>
           <wp:inline distT="0" distB="0" distL="0" distR="0" wp14:anchorId="55FDF0B3" wp14:editId="2295B27D">
             <wp:extent cx="5930900" cy="4025900"/>
@@ -3476,7 +3551,7 @@
                     </pic:cNvPicPr>
                   </pic:nvPicPr>
                   <pic:blipFill>
-                    <a:blip r:embed="rId17">
+                    <a:blip r:embed="rId19">
                       <a:extLst>
                         <a:ext uri="{28A0092B-C50C-407E-A947-70E740481C1C}">
                           <a14:useLocalDpi xmlns:a14="http://schemas.microsoft.com/office/drawing/2010/main" val="0"/>
@@ -3522,23 +3597,7 @@
           <w:b/>
           <w:u w:val="single"/>
         </w:rPr>
-        <w:t xml:space="preserve">Test 5 – DNS Spoofing </w:t>
-      </w:r>
-      <w:proofErr w:type="gramStart"/>
-      <w:r>
-        <w:rPr>
-          <w:b/>
-          <w:u w:val="single"/>
-        </w:rPr>
-        <w:t>With</w:t>
-      </w:r>
-      <w:proofErr w:type="gramEnd"/>
-      <w:r>
-        <w:rPr>
-          <w:b/>
-          <w:u w:val="single"/>
-        </w:rPr>
-        <w:t xml:space="preserve"> No Firewall Rules</w:t>
+        <w:t>Test 5 – DNS Spoofing With No Firewall Rules</w:t>
       </w:r>
     </w:p>
     <w:p>
@@ -3551,7 +3610,6 @@
         <w:rPr>
           <w:noProof/>
         </w:rPr>
-        <w:lastRenderedPageBreak/>
         <w:drawing>
           <wp:inline distT="0" distB="0" distL="0" distR="0" wp14:anchorId="28CE1CA8" wp14:editId="33B29A07">
             <wp:extent cx="5486400" cy="3724173"/>
@@ -3570,7 +3628,7 @@
                     </pic:cNvPicPr>
                   </pic:nvPicPr>
                   <pic:blipFill>
-                    <a:blip r:embed="rId18">
+                    <a:blip r:embed="rId20">
                       <a:extLst>
                         <a:ext uri="{28A0092B-C50C-407E-A947-70E740481C1C}">
                           <a14:useLocalDpi xmlns:a14="http://schemas.microsoft.com/office/drawing/2010/main" val="0"/>
@@ -3610,8 +3668,8 @@
       </w:pPr>
     </w:p>
     <w:sectPr>
-      <w:headerReference w:type="even" r:id="rId19"/>
-      <w:headerReference w:type="default" r:id="rId20"/>
+      <w:headerReference w:type="even" r:id="rId21"/>
+      <w:headerReference w:type="default" r:id="rId22"/>
       <w:pgSz w:w="12240" w:h="15840"/>
       <w:pgMar w:top="1440" w:right="1800" w:bottom="1440" w:left="1800" w:header="708" w:footer="708" w:gutter="0"/>
       <w:cols w:space="708"/>
@@ -3622,7 +3680,7 @@
 </file>
 
 <file path=word/endnotes.xml><?xml version="1.0" encoding="utf-8"?>
-<w:endnotes xmlns:wpc="http://schemas.microsoft.com/office/word/2010/wordprocessingCanvas" xmlns:mo="http://schemas.microsoft.com/office/mac/office/2008/main" xmlns:mc="http://schemas.openxmlformats.org/markup-compatibility/2006" xmlns:mv="urn:schemas-microsoft-com:mac:vml" xmlns:o="urn:schemas-microsoft-com:office:office" xmlns:r="http://schemas.openxmlformats.org/officeDocument/2006/relationships" xmlns:m="http://schemas.openxmlformats.org/officeDocument/2006/math" xmlns:v="urn:schemas-microsoft-com:vml" xmlns:wp14="http://schemas.microsoft.com/office/word/2010/wordprocessingDrawing" xmlns:wp="http://schemas.openxmlformats.org/drawingml/2006/wordprocessingDrawing" xmlns:w10="urn:schemas-microsoft-com:office:word" xmlns:w="http://schemas.openxmlformats.org/wordprocessingml/2006/main" xmlns:w14="http://schemas.microsoft.com/office/word/2010/wordml" xmlns:w15="http://schemas.microsoft.com/office/word/2012/wordml" xmlns:wpg="http://schemas.microsoft.com/office/word/2010/wordprocessingGroup" xmlns:wpi="http://schemas.microsoft.com/office/word/2010/wordprocessingInk" xmlns:wne="http://schemas.microsoft.com/office/word/2006/wordml" xmlns:wps="http://schemas.microsoft.com/office/word/2010/wordprocessingShape" mc:Ignorable="w14 w15 wp14">
+<w:endnotes xmlns:wpc="http://schemas.microsoft.com/office/word/2010/wordprocessingCanvas" xmlns:mc="http://schemas.openxmlformats.org/markup-compatibility/2006" xmlns:o="urn:schemas-microsoft-com:office:office" xmlns:r="http://schemas.openxmlformats.org/officeDocument/2006/relationships" xmlns:m="http://schemas.openxmlformats.org/officeDocument/2006/math" xmlns:v="urn:schemas-microsoft-com:vml" xmlns:wp14="http://schemas.microsoft.com/office/word/2010/wordprocessingDrawing" xmlns:wp="http://schemas.openxmlformats.org/drawingml/2006/wordprocessingDrawing" xmlns:w10="urn:schemas-microsoft-com:office:word" xmlns:w="http://schemas.openxmlformats.org/wordprocessingml/2006/main" xmlns:w14="http://schemas.microsoft.com/office/word/2010/wordml" xmlns:wpg="http://schemas.microsoft.com/office/word/2010/wordprocessingGroup" xmlns:wpi="http://schemas.microsoft.com/office/word/2010/wordprocessingInk" xmlns:wne="http://schemas.microsoft.com/office/word/2006/wordml" xmlns:wps="http://schemas.microsoft.com/office/word/2010/wordprocessingShape" mc:Ignorable="w14 wp14">
   <w:endnote w:type="separator" w:id="-1">
     <w:p>
       <w:r>
@@ -3641,7 +3699,7 @@
 </file>
 
 <file path=word/footnotes.xml><?xml version="1.0" encoding="utf-8"?>
-<w:footnotes xmlns:wpc="http://schemas.microsoft.com/office/word/2010/wordprocessingCanvas" xmlns:mo="http://schemas.microsoft.com/office/mac/office/2008/main" xmlns:mc="http://schemas.openxmlformats.org/markup-compatibility/2006" xmlns:mv="urn:schemas-microsoft-com:mac:vml" xmlns:o="urn:schemas-microsoft-com:office:office" xmlns:r="http://schemas.openxmlformats.org/officeDocument/2006/relationships" xmlns:m="http://schemas.openxmlformats.org/officeDocument/2006/math" xmlns:v="urn:schemas-microsoft-com:vml" xmlns:wp14="http://schemas.microsoft.com/office/word/2010/wordprocessingDrawing" xmlns:wp="http://schemas.openxmlformats.org/drawingml/2006/wordprocessingDrawing" xmlns:w10="urn:schemas-microsoft-com:office:word" xmlns:w="http://schemas.openxmlformats.org/wordprocessingml/2006/main" xmlns:w14="http://schemas.microsoft.com/office/word/2010/wordml" xmlns:w15="http://schemas.microsoft.com/office/word/2012/wordml" xmlns:wpg="http://schemas.microsoft.com/office/word/2010/wordprocessingGroup" xmlns:wpi="http://schemas.microsoft.com/office/word/2010/wordprocessingInk" xmlns:wne="http://schemas.microsoft.com/office/word/2006/wordml" xmlns:wps="http://schemas.microsoft.com/office/word/2010/wordprocessingShape" mc:Ignorable="w14 w15 wp14">
+<w:footnotes xmlns:wpc="http://schemas.microsoft.com/office/word/2010/wordprocessingCanvas" xmlns:mc="http://schemas.openxmlformats.org/markup-compatibility/2006" xmlns:o="urn:schemas-microsoft-com:office:office" xmlns:r="http://schemas.openxmlformats.org/officeDocument/2006/relationships" xmlns:m="http://schemas.openxmlformats.org/officeDocument/2006/math" xmlns:v="urn:schemas-microsoft-com:vml" xmlns:wp14="http://schemas.microsoft.com/office/word/2010/wordprocessingDrawing" xmlns:wp="http://schemas.openxmlformats.org/drawingml/2006/wordprocessingDrawing" xmlns:w10="urn:schemas-microsoft-com:office:word" xmlns:w="http://schemas.openxmlformats.org/wordprocessingml/2006/main" xmlns:w14="http://schemas.microsoft.com/office/word/2010/wordml" xmlns:wpg="http://schemas.microsoft.com/office/word/2010/wordprocessingGroup" xmlns:wpi="http://schemas.microsoft.com/office/word/2010/wordprocessingInk" xmlns:wne="http://schemas.microsoft.com/office/word/2006/wordml" xmlns:wps="http://schemas.microsoft.com/office/word/2010/wordprocessingShape" mc:Ignorable="w14 wp14">
   <w:footnote w:type="separator" w:id="-1">
     <w:p>
       <w:r>
@@ -3660,7 +3718,7 @@
 </file>
 
 <file path=word/header1.xml><?xml version="1.0" encoding="utf-8"?>
-<w:hdr xmlns:wpc="http://schemas.microsoft.com/office/word/2010/wordprocessingCanvas" xmlns:mo="http://schemas.microsoft.com/office/mac/office/2008/main" xmlns:mc="http://schemas.openxmlformats.org/markup-compatibility/2006" xmlns:mv="urn:schemas-microsoft-com:mac:vml" xmlns:o="urn:schemas-microsoft-com:office:office" xmlns:r="http://schemas.openxmlformats.org/officeDocument/2006/relationships" xmlns:m="http://schemas.openxmlformats.org/officeDocument/2006/math" xmlns:v="urn:schemas-microsoft-com:vml" xmlns:wp14="http://schemas.microsoft.com/office/word/2010/wordprocessingDrawing" xmlns:wp="http://schemas.openxmlformats.org/drawingml/2006/wordprocessingDrawing" xmlns:w10="urn:schemas-microsoft-com:office:word" xmlns:w="http://schemas.openxmlformats.org/wordprocessingml/2006/main" xmlns:w14="http://schemas.microsoft.com/office/word/2010/wordml" xmlns:w15="http://schemas.microsoft.com/office/word/2012/wordml" xmlns:wpg="http://schemas.microsoft.com/office/word/2010/wordprocessingGroup" xmlns:wpi="http://schemas.microsoft.com/office/word/2010/wordprocessingInk" xmlns:wne="http://schemas.microsoft.com/office/word/2006/wordml" xmlns:wps="http://schemas.microsoft.com/office/word/2010/wordprocessingShape" mc:Ignorable="w14 w15 wp14">
+<w:hdr xmlns:wpc="http://schemas.microsoft.com/office/word/2010/wordprocessingCanvas" xmlns:mc="http://schemas.openxmlformats.org/markup-compatibility/2006" xmlns:o="urn:schemas-microsoft-com:office:office" xmlns:r="http://schemas.openxmlformats.org/officeDocument/2006/relationships" xmlns:m="http://schemas.openxmlformats.org/officeDocument/2006/math" xmlns:v="urn:schemas-microsoft-com:vml" xmlns:wp14="http://schemas.microsoft.com/office/word/2010/wordprocessingDrawing" xmlns:wp="http://schemas.openxmlformats.org/drawingml/2006/wordprocessingDrawing" xmlns:w10="urn:schemas-microsoft-com:office:word" xmlns:w="http://schemas.openxmlformats.org/wordprocessingml/2006/main" xmlns:w14="http://schemas.microsoft.com/office/word/2010/wordml" xmlns:wpg="http://schemas.microsoft.com/office/word/2010/wordprocessingGroup" xmlns:wpi="http://schemas.microsoft.com/office/word/2010/wordprocessingInk" xmlns:wne="http://schemas.microsoft.com/office/word/2006/wordml" xmlns:wps="http://schemas.microsoft.com/office/word/2010/wordprocessingShape" mc:Ignorable="w14 wp14">
   <w:p>
     <w:pPr>
       <w:pStyle w:val="Header"/>
@@ -3720,18 +3778,13 @@
 </file>
 
 <file path=word/header2.xml><?xml version="1.0" encoding="utf-8"?>
-<w:hdr xmlns:wpc="http://schemas.microsoft.com/office/word/2010/wordprocessingCanvas" xmlns:mo="http://schemas.microsoft.com/office/mac/office/2008/main" xmlns:mc="http://schemas.openxmlformats.org/markup-compatibility/2006" xmlns:mv="urn:schemas-microsoft-com:mac:vml" xmlns:o="urn:schemas-microsoft-com:office:office" xmlns:r="http://schemas.openxmlformats.org/officeDocument/2006/relationships" xmlns:m="http://schemas.openxmlformats.org/officeDocument/2006/math" xmlns:v="urn:schemas-microsoft-com:vml" xmlns:wp14="http://schemas.microsoft.com/office/word/2010/wordprocessingDrawing" xmlns:wp="http://schemas.openxmlformats.org/drawingml/2006/wordprocessingDrawing" xmlns:w10="urn:schemas-microsoft-com:office:word" xmlns:w="http://schemas.openxmlformats.org/wordprocessingml/2006/main" xmlns:w14="http://schemas.microsoft.com/office/word/2010/wordml" xmlns:w15="http://schemas.microsoft.com/office/word/2012/wordml" xmlns:wpg="http://schemas.microsoft.com/office/word/2010/wordprocessingGroup" xmlns:wpi="http://schemas.microsoft.com/office/word/2010/wordprocessingInk" xmlns:wne="http://schemas.microsoft.com/office/word/2006/wordml" xmlns:wps="http://schemas.microsoft.com/office/word/2010/wordprocessingShape" mc:Ignorable="w14 w15 wp14">
+<w:hdr xmlns:wpc="http://schemas.microsoft.com/office/word/2010/wordprocessingCanvas" xmlns:mc="http://schemas.openxmlformats.org/markup-compatibility/2006" xmlns:o="urn:schemas-microsoft-com:office:office" xmlns:r="http://schemas.openxmlformats.org/officeDocument/2006/relationships" xmlns:m="http://schemas.openxmlformats.org/officeDocument/2006/math" xmlns:v="urn:schemas-microsoft-com:vml" xmlns:wp14="http://schemas.microsoft.com/office/word/2010/wordprocessingDrawing" xmlns:wp="http://schemas.openxmlformats.org/drawingml/2006/wordprocessingDrawing" xmlns:w10="urn:schemas-microsoft-com:office:word" xmlns:w="http://schemas.openxmlformats.org/wordprocessingml/2006/main" xmlns:w14="http://schemas.microsoft.com/office/word/2010/wordml" xmlns:wpg="http://schemas.microsoft.com/office/word/2010/wordprocessingGroup" xmlns:wpi="http://schemas.microsoft.com/office/word/2010/wordprocessingInk" xmlns:wne="http://schemas.microsoft.com/office/word/2006/wordml" xmlns:wps="http://schemas.microsoft.com/office/word/2010/wordprocessingShape" mc:Ignorable="w14 wp14">
   <w:p>
     <w:pPr>
       <w:pStyle w:val="Header"/>
     </w:pPr>
-    <w:proofErr w:type="spellStart"/>
     <w:r>
-      <w:t>Thilina</w:t>
-    </w:r>
-    <w:proofErr w:type="spellEnd"/>
-    <w:r>
-      <w:t xml:space="preserve"> Ratnayake</w:t>
+      <w:t>Thilina Ratnayake</w:t>
     </w:r>
     <w:r>
       <w:t xml:space="preserve"> – A00802338</w:t>
@@ -3782,7 +3835,7 @@
 </file>
 
 <file path=word/numbering.xml><?xml version="1.0" encoding="utf-8"?>
-<w:numbering xmlns:wpc="http://schemas.microsoft.com/office/word/2010/wordprocessingCanvas" xmlns:mo="http://schemas.microsoft.com/office/mac/office/2008/main" xmlns:mc="http://schemas.openxmlformats.org/markup-compatibility/2006" xmlns:mv="urn:schemas-microsoft-com:mac:vml" xmlns:o="urn:schemas-microsoft-com:office:office" xmlns:r="http://schemas.openxmlformats.org/officeDocument/2006/relationships" xmlns:m="http://schemas.openxmlformats.org/officeDocument/2006/math" xmlns:v="urn:schemas-microsoft-com:vml" xmlns:wp14="http://schemas.microsoft.com/office/word/2010/wordprocessingDrawing" xmlns:wp="http://schemas.openxmlformats.org/drawingml/2006/wordprocessingDrawing" xmlns:w10="urn:schemas-microsoft-com:office:word" xmlns:w="http://schemas.openxmlformats.org/wordprocessingml/2006/main" xmlns:w14="http://schemas.microsoft.com/office/word/2010/wordml" xmlns:w15="http://schemas.microsoft.com/office/word/2012/wordml" xmlns:wpg="http://schemas.microsoft.com/office/word/2010/wordprocessingGroup" xmlns:wpi="http://schemas.microsoft.com/office/word/2010/wordprocessingInk" xmlns:wne="http://schemas.microsoft.com/office/word/2006/wordml" xmlns:wps="http://schemas.microsoft.com/office/word/2010/wordprocessingShape" mc:Ignorable="w14 w15 wp14">
+<w:numbering xmlns:wpc="http://schemas.microsoft.com/office/word/2010/wordprocessingCanvas" xmlns:mc="http://schemas.openxmlformats.org/markup-compatibility/2006" xmlns:o="urn:schemas-microsoft-com:office:office" xmlns:r="http://schemas.openxmlformats.org/officeDocument/2006/relationships" xmlns:m="http://schemas.openxmlformats.org/officeDocument/2006/math" xmlns:v="urn:schemas-microsoft-com:vml" xmlns:wp14="http://schemas.microsoft.com/office/word/2010/wordprocessingDrawing" xmlns:wp="http://schemas.openxmlformats.org/drawingml/2006/wordprocessingDrawing" xmlns:w10="urn:schemas-microsoft-com:office:word" xmlns:w="http://schemas.openxmlformats.org/wordprocessingml/2006/main" xmlns:w14="http://schemas.microsoft.com/office/word/2010/wordml" xmlns:wpg="http://schemas.microsoft.com/office/word/2010/wordprocessingGroup" xmlns:wpi="http://schemas.microsoft.com/office/word/2010/wordprocessingInk" xmlns:wne="http://schemas.microsoft.com/office/word/2006/wordml" xmlns:wps="http://schemas.microsoft.com/office/word/2010/wordprocessingShape" mc:Ignorable="w14 wp14">
   <w:abstractNum w:abstractNumId="0">
     <w:nsid w:val="155218EE"/>
     <w:multiLevelType w:val="hybridMultilevel"/>
@@ -5451,7 +5504,7 @@
 </file>
 
 <file path=word/styles.xml><?xml version="1.0" encoding="utf-8"?>
-<w:styles xmlns:mc="http://schemas.openxmlformats.org/markup-compatibility/2006" xmlns:r="http://schemas.openxmlformats.org/officeDocument/2006/relationships" xmlns:w="http://schemas.openxmlformats.org/wordprocessingml/2006/main" xmlns:w14="http://schemas.microsoft.com/office/word/2010/wordml" xmlns:w15="http://schemas.microsoft.com/office/word/2012/wordml" mc:Ignorable="w14 w15">
+<w:styles xmlns:mc="http://schemas.openxmlformats.org/markup-compatibility/2006" xmlns:r="http://schemas.openxmlformats.org/officeDocument/2006/relationships" xmlns:w="http://schemas.openxmlformats.org/wordprocessingml/2006/main" xmlns:w14="http://schemas.microsoft.com/office/word/2010/wordml" mc:Ignorable="w14">
   <w:docDefaults>
     <w:rPrDefault>
       <w:rPr>
@@ -5463,387 +5516,144 @@
     </w:rPrDefault>
     <w:pPrDefault/>
   </w:docDefaults>
-  <w:latentStyles w:defLockedState="0" w:defUIPriority="99" w:defSemiHidden="0" w:defUnhideWhenUsed="0" w:defQFormat="0" w:count="380">
-    <w:lsdException w:name="Normal" w:uiPriority="0" w:qFormat="1"/>
-    <w:lsdException w:name="heading 1" w:uiPriority="9" w:qFormat="1"/>
-    <w:lsdException w:name="heading 2" w:semiHidden="1" w:uiPriority="9" w:unhideWhenUsed="1" w:qFormat="1"/>
-    <w:lsdException w:name="heading 3" w:semiHidden="1" w:uiPriority="9" w:unhideWhenUsed="1" w:qFormat="1"/>
-    <w:lsdException w:name="heading 4" w:semiHidden="1" w:uiPriority="9" w:unhideWhenUsed="1" w:qFormat="1"/>
-    <w:lsdException w:name="heading 5" w:semiHidden="1" w:uiPriority="9" w:unhideWhenUsed="1" w:qFormat="1"/>
-    <w:lsdException w:name="heading 6" w:semiHidden="1" w:uiPriority="9" w:unhideWhenUsed="1" w:qFormat="1"/>
-    <w:lsdException w:name="heading 7" w:semiHidden="1" w:uiPriority="9" w:unhideWhenUsed="1" w:qFormat="1"/>
-    <w:lsdException w:name="heading 8" w:semiHidden="1" w:uiPriority="9" w:unhideWhenUsed="1" w:qFormat="1"/>
-    <w:lsdException w:name="heading 9" w:semiHidden="1" w:uiPriority="9" w:unhideWhenUsed="1" w:qFormat="1"/>
-    <w:lsdException w:name="index 1" w:semiHidden="1" w:unhideWhenUsed="1"/>
-    <w:lsdException w:name="index 2" w:semiHidden="1" w:unhideWhenUsed="1"/>
-    <w:lsdException w:name="index 3" w:semiHidden="1" w:unhideWhenUsed="1"/>
-    <w:lsdException w:name="index 4" w:semiHidden="1" w:unhideWhenUsed="1"/>
-    <w:lsdException w:name="index 5" w:semiHidden="1" w:unhideWhenUsed="1"/>
-    <w:lsdException w:name="index 6" w:semiHidden="1" w:unhideWhenUsed="1"/>
-    <w:lsdException w:name="index 7" w:semiHidden="1" w:unhideWhenUsed="1"/>
-    <w:lsdException w:name="index 8" w:semiHidden="1" w:unhideWhenUsed="1"/>
-    <w:lsdException w:name="index 9" w:semiHidden="1" w:unhideWhenUsed="1"/>
-    <w:lsdException w:name="toc 1" w:semiHidden="1" w:uiPriority="39" w:unhideWhenUsed="1"/>
-    <w:lsdException w:name="toc 2" w:semiHidden="1" w:uiPriority="39" w:unhideWhenUsed="1"/>
-    <w:lsdException w:name="toc 3" w:semiHidden="1" w:uiPriority="39" w:unhideWhenUsed="1"/>
-    <w:lsdException w:name="toc 4" w:semiHidden="1" w:uiPriority="39" w:unhideWhenUsed="1"/>
-    <w:lsdException w:name="toc 5" w:semiHidden="1" w:uiPriority="39" w:unhideWhenUsed="1"/>
-    <w:lsdException w:name="toc 6" w:semiHidden="1" w:uiPriority="39" w:unhideWhenUsed="1"/>
-    <w:lsdException w:name="toc 7" w:semiHidden="1" w:uiPriority="39" w:unhideWhenUsed="1"/>
-    <w:lsdException w:name="toc 8" w:semiHidden="1" w:uiPriority="39" w:unhideWhenUsed="1"/>
-    <w:lsdException w:name="toc 9" w:semiHidden="1" w:uiPriority="39" w:unhideWhenUsed="1"/>
-    <w:lsdException w:name="Normal Indent" w:semiHidden="1" w:unhideWhenUsed="1"/>
-    <w:lsdException w:name="footnote text" w:semiHidden="1" w:unhideWhenUsed="1"/>
-    <w:lsdException w:name="annotation text" w:semiHidden="1" w:unhideWhenUsed="1"/>
-    <w:lsdException w:name="header" w:semiHidden="1" w:unhideWhenUsed="1"/>
-    <w:lsdException w:name="footer" w:semiHidden="1" w:unhideWhenUsed="1"/>
-    <w:lsdException w:name="index heading" w:semiHidden="1" w:unhideWhenUsed="1"/>
-    <w:lsdException w:name="caption" w:semiHidden="1" w:uiPriority="35" w:unhideWhenUsed="1" w:qFormat="1"/>
-    <w:lsdException w:name="table of figures" w:semiHidden="1" w:unhideWhenUsed="1"/>
-    <w:lsdException w:name="envelope address" w:semiHidden="1" w:unhideWhenUsed="1"/>
-    <w:lsdException w:name="envelope return" w:semiHidden="1" w:unhideWhenUsed="1"/>
-    <w:lsdException w:name="footnote reference" w:semiHidden="1" w:unhideWhenUsed="1"/>
-    <w:lsdException w:name="annotation reference" w:semiHidden="1" w:unhideWhenUsed="1"/>
-    <w:lsdException w:name="line number" w:semiHidden="1" w:unhideWhenUsed="1"/>
-    <w:lsdException w:name="page number" w:semiHidden="1" w:unhideWhenUsed="1"/>
-    <w:lsdException w:name="endnote reference" w:semiHidden="1" w:unhideWhenUsed="1"/>
-    <w:lsdException w:name="endnote text" w:semiHidden="1" w:unhideWhenUsed="1"/>
-    <w:lsdException w:name="table of authorities" w:semiHidden="1" w:unhideWhenUsed="1"/>
-    <w:lsdException w:name="macro" w:semiHidden="1" w:unhideWhenUsed="1"/>
-    <w:lsdException w:name="toa heading" w:semiHidden="1" w:unhideWhenUsed="1"/>
-    <w:lsdException w:name="List" w:semiHidden="1" w:unhideWhenUsed="1"/>
-    <w:lsdException w:name="List Bullet" w:semiHidden="1" w:unhideWhenUsed="1"/>
-    <w:lsdException w:name="List Number" w:semiHidden="1" w:unhideWhenUsed="1"/>
-    <w:lsdException w:name="List 2" w:semiHidden="1" w:unhideWhenUsed="1"/>
-    <w:lsdException w:name="List 3" w:semiHidden="1" w:unhideWhenUsed="1"/>
-    <w:lsdException w:name="List 4" w:semiHidden="1" w:unhideWhenUsed="1"/>
-    <w:lsdException w:name="List 5" w:semiHidden="1" w:unhideWhenUsed="1"/>
-    <w:lsdException w:name="List Bullet 2" w:semiHidden="1" w:unhideWhenUsed="1"/>
-    <w:lsdException w:name="List Bullet 3" w:semiHidden="1" w:unhideWhenUsed="1"/>
-    <w:lsdException w:name="List Bullet 4" w:semiHidden="1" w:unhideWhenUsed="1"/>
-    <w:lsdException w:name="List Bullet 5" w:semiHidden="1" w:unhideWhenUsed="1"/>
-    <w:lsdException w:name="List Number 2" w:semiHidden="1" w:unhideWhenUsed="1"/>
-    <w:lsdException w:name="List Number 3" w:semiHidden="1" w:unhideWhenUsed="1"/>
-    <w:lsdException w:name="List Number 4" w:semiHidden="1" w:unhideWhenUsed="1"/>
-    <w:lsdException w:name="List Number 5" w:semiHidden="1" w:unhideWhenUsed="1"/>
-    <w:lsdException w:name="Title" w:uiPriority="10" w:qFormat="1"/>
-    <w:lsdException w:name="Closing" w:semiHidden="1" w:unhideWhenUsed="1"/>
-    <w:lsdException w:name="Signature" w:semiHidden="1" w:unhideWhenUsed="1"/>
-    <w:lsdException w:name="Default Paragraph Font" w:semiHidden="1" w:uiPriority="1" w:unhideWhenUsed="1"/>
-    <w:lsdException w:name="Body Text" w:semiHidden="1" w:unhideWhenUsed="1"/>
-    <w:lsdException w:name="Body Text Indent" w:semiHidden="1" w:unhideWhenUsed="1"/>
-    <w:lsdException w:name="List Continue" w:semiHidden="1" w:unhideWhenUsed="1"/>
-    <w:lsdException w:name="List Continue 2" w:semiHidden="1" w:unhideWhenUsed="1"/>
-    <w:lsdException w:name="List Continue 3" w:semiHidden="1" w:unhideWhenUsed="1"/>
-    <w:lsdException w:name="List Continue 4" w:semiHidden="1" w:unhideWhenUsed="1"/>
-    <w:lsdException w:name="List Continue 5" w:semiHidden="1" w:unhideWhenUsed="1"/>
-    <w:lsdException w:name="Message Header" w:semiHidden="1" w:unhideWhenUsed="1"/>
-    <w:lsdException w:name="Subtitle" w:uiPriority="11" w:qFormat="1"/>
-    <w:lsdException w:name="Salutation" w:semiHidden="1" w:unhideWhenUsed="1"/>
-    <w:lsdException w:name="Date" w:semiHidden="1" w:unhideWhenUsed="1"/>
-    <w:lsdException w:name="Body Text First Indent" w:semiHidden="1" w:unhideWhenUsed="1"/>
-    <w:lsdException w:name="Body Text First Indent 2" w:semiHidden="1" w:unhideWhenUsed="1"/>
-    <w:lsdException w:name="Note Heading" w:semiHidden="1" w:unhideWhenUsed="1"/>
-    <w:lsdException w:name="Body Text 2" w:semiHidden="1" w:unhideWhenUsed="1"/>
-    <w:lsdException w:name="Body Text 3" w:semiHidden="1" w:unhideWhenUsed="1"/>
-    <w:lsdException w:name="Body Text Indent 2" w:semiHidden="1" w:unhideWhenUsed="1"/>
-    <w:lsdException w:name="Body Text Indent 3" w:semiHidden="1" w:unhideWhenUsed="1"/>
-    <w:lsdException w:name="Block Text" w:semiHidden="1" w:unhideWhenUsed="1"/>
-    <w:lsdException w:name="Hyperlink" w:semiHidden="1" w:unhideWhenUsed="1"/>
-    <w:lsdException w:name="FollowedHyperlink" w:semiHidden="1" w:unhideWhenUsed="1"/>
-    <w:lsdException w:name="Strong" w:uiPriority="22" w:qFormat="1"/>
-    <w:lsdException w:name="Emphasis" w:uiPriority="20" w:qFormat="1"/>
-    <w:lsdException w:name="Document Map" w:semiHidden="1" w:unhideWhenUsed="1"/>
-    <w:lsdException w:name="Plain Text" w:semiHidden="1" w:unhideWhenUsed="1"/>
-    <w:lsdException w:name="E-mail Signature" w:semiHidden="1" w:unhideWhenUsed="1"/>
-    <w:lsdException w:name="HTML Top of Form" w:semiHidden="1" w:unhideWhenUsed="1"/>
-    <w:lsdException w:name="HTML Bottom of Form" w:semiHidden="1" w:unhideWhenUsed="1"/>
-    <w:lsdException w:name="Normal (Web)" w:semiHidden="1" w:unhideWhenUsed="1"/>
-    <w:lsdException w:name="HTML Acronym" w:semiHidden="1" w:unhideWhenUsed="1"/>
-    <w:lsdException w:name="HTML Address" w:semiHidden="1" w:unhideWhenUsed="1"/>
-    <w:lsdException w:name="HTML Cite" w:semiHidden="1" w:unhideWhenUsed="1"/>
-    <w:lsdException w:name="HTML Code" w:semiHidden="1" w:unhideWhenUsed="1"/>
-    <w:lsdException w:name="HTML Definition" w:semiHidden="1" w:unhideWhenUsed="1"/>
-    <w:lsdException w:name="HTML Keyboard" w:semiHidden="1" w:unhideWhenUsed="1"/>
-    <w:lsdException w:name="HTML Preformatted" w:semiHidden="1" w:unhideWhenUsed="1"/>
-    <w:lsdException w:name="HTML Sample" w:semiHidden="1" w:unhideWhenUsed="1"/>
-    <w:lsdException w:name="HTML Typewriter" w:semiHidden="1" w:unhideWhenUsed="1"/>
-    <w:lsdException w:name="HTML Variable" w:semiHidden="1" w:unhideWhenUsed="1"/>
-    <w:lsdException w:name="Normal Table" w:semiHidden="1" w:unhideWhenUsed="1"/>
-    <w:lsdException w:name="annotation subject" w:semiHidden="1" w:unhideWhenUsed="1"/>
-    <w:lsdException w:name="No List" w:semiHidden="1" w:unhideWhenUsed="1"/>
-    <w:lsdException w:name="Outline List 1" w:semiHidden="1" w:unhideWhenUsed="1"/>
-    <w:lsdException w:name="Outline List 2" w:semiHidden="1" w:unhideWhenUsed="1"/>
-    <w:lsdException w:name="Outline List 3" w:semiHidden="1" w:unhideWhenUsed="1"/>
-    <w:lsdException w:name="Table Simple 1" w:semiHidden="1" w:unhideWhenUsed="1"/>
-    <w:lsdException w:name="Table Simple 2" w:semiHidden="1" w:unhideWhenUsed="1"/>
-    <w:lsdException w:name="Table Simple 3" w:semiHidden="1" w:unhideWhenUsed="1"/>
-    <w:lsdException w:name="Table Classic 1" w:semiHidden="1" w:unhideWhenUsed="1"/>
-    <w:lsdException w:name="Table Classic 2" w:semiHidden="1" w:unhideWhenUsed="1"/>
-    <w:lsdException w:name="Table Classic 3" w:semiHidden="1" w:unhideWhenUsed="1"/>
-    <w:lsdException w:name="Table Classic 4" w:semiHidden="1" w:unhideWhenUsed="1"/>
-    <w:lsdException w:name="Table Colorful 1" w:semiHidden="1" w:unhideWhenUsed="1"/>
-    <w:lsdException w:name="Table Colorful 2" w:semiHidden="1" w:unhideWhenUsed="1"/>
-    <w:lsdException w:name="Table Colorful 3" w:semiHidden="1" w:unhideWhenUsed="1"/>
-    <w:lsdException w:name="Table Columns 1" w:semiHidden="1" w:unhideWhenUsed="1"/>
-    <w:lsdException w:name="Table Columns 2" w:semiHidden="1" w:unhideWhenUsed="1"/>
-    <w:lsdException w:name="Table Columns 3" w:semiHidden="1" w:unhideWhenUsed="1"/>
-    <w:lsdException w:name="Table Columns 4" w:semiHidden="1" w:unhideWhenUsed="1"/>
-    <w:lsdException w:name="Table Columns 5" w:semiHidden="1" w:unhideWhenUsed="1"/>
-    <w:lsdException w:name="Table Grid 1" w:semiHidden="1" w:unhideWhenUsed="1"/>
-    <w:lsdException w:name="Table Grid 2" w:semiHidden="1" w:unhideWhenUsed="1"/>
-    <w:lsdException w:name="Table Grid 3" w:semiHidden="1" w:unhideWhenUsed="1"/>
-    <w:lsdException w:name="Table Grid 4" w:semiHidden="1" w:unhideWhenUsed="1"/>
-    <w:lsdException w:name="Table Grid 5" w:semiHidden="1" w:unhideWhenUsed="1"/>
-    <w:lsdException w:name="Table Grid 6" w:semiHidden="1" w:unhideWhenUsed="1"/>
-    <w:lsdException w:name="Table Grid 7" w:semiHidden="1" w:unhideWhenUsed="1"/>
-    <w:lsdException w:name="Table Grid 8" w:semiHidden="1" w:unhideWhenUsed="1"/>
-    <w:lsdException w:name="Table List 1" w:semiHidden="1" w:unhideWhenUsed="1"/>
-    <w:lsdException w:name="Table List 2" w:semiHidden="1" w:unhideWhenUsed="1"/>
-    <w:lsdException w:name="Table List 3" w:semiHidden="1" w:unhideWhenUsed="1"/>
-    <w:lsdException w:name="Table List 4" w:semiHidden="1" w:unhideWhenUsed="1"/>
-    <w:lsdException w:name="Table List 5" w:semiHidden="1" w:unhideWhenUsed="1"/>
-    <w:lsdException w:name="Table List 6" w:semiHidden="1" w:unhideWhenUsed="1"/>
-    <w:lsdException w:name="Table List 7" w:semiHidden="1" w:unhideWhenUsed="1"/>
-    <w:lsdException w:name="Table List 8" w:semiHidden="1" w:unhideWhenUsed="1"/>
-    <w:lsdException w:name="Table 3D effects 1" w:semiHidden="1" w:unhideWhenUsed="1"/>
-    <w:lsdException w:name="Table 3D effects 2" w:semiHidden="1" w:unhideWhenUsed="1"/>
-    <w:lsdException w:name="Table 3D effects 3" w:semiHidden="1" w:unhideWhenUsed="1"/>
-    <w:lsdException w:name="Table Contemporary" w:semiHidden="1" w:unhideWhenUsed="1"/>
-    <w:lsdException w:name="Table Elegant" w:semiHidden="1" w:unhideWhenUsed="1"/>
-    <w:lsdException w:name="Table Professional" w:semiHidden="1" w:unhideWhenUsed="1"/>
-    <w:lsdException w:name="Table Subtle 1" w:semiHidden="1" w:unhideWhenUsed="1"/>
-    <w:lsdException w:name="Table Subtle 2" w:semiHidden="1" w:unhideWhenUsed="1"/>
-    <w:lsdException w:name="Table Web 1" w:semiHidden="1" w:unhideWhenUsed="1"/>
-    <w:lsdException w:name="Table Web 2" w:semiHidden="1" w:unhideWhenUsed="1"/>
-    <w:lsdException w:name="Table Web 3" w:semiHidden="1" w:unhideWhenUsed="1"/>
-    <w:lsdException w:name="Balloon Text" w:semiHidden="1" w:unhideWhenUsed="1"/>
-    <w:lsdException w:name="Table Grid" w:uiPriority="59"/>
-    <w:lsdException w:name="Table Theme" w:semiHidden="1" w:unhideWhenUsed="1"/>
-    <w:lsdException w:name="Note Level 1" w:semiHidden="1" w:unhideWhenUsed="1"/>
-    <w:lsdException w:name="Note Level 2" w:semiHidden="1" w:unhideWhenUsed="1"/>
-    <w:lsdException w:name="Note Level 3" w:semiHidden="1" w:unhideWhenUsed="1"/>
-    <w:lsdException w:name="Note Level 4" w:semiHidden="1" w:unhideWhenUsed="1"/>
-    <w:lsdException w:name="Note Level 5" w:semiHidden="1" w:unhideWhenUsed="1"/>
-    <w:lsdException w:name="Note Level 6" w:semiHidden="1" w:unhideWhenUsed="1"/>
-    <w:lsdException w:name="Note Level 7" w:semiHidden="1" w:unhideWhenUsed="1"/>
-    <w:lsdException w:name="Note Level 8" w:semiHidden="1" w:unhideWhenUsed="1"/>
-    <w:lsdException w:name="Note Level 9" w:semiHidden="1" w:unhideWhenUsed="1"/>
-    <w:lsdException w:name="Placeholder Text" w:semiHidden="1"/>
-    <w:lsdException w:name="No Spacing" w:uiPriority="1" w:qFormat="1"/>
-    <w:lsdException w:name="Light Shading" w:uiPriority="60"/>
-    <w:lsdException w:name="Light List" w:uiPriority="61"/>
-    <w:lsdException w:name="Light Grid" w:uiPriority="62"/>
-    <w:lsdException w:name="Medium Shading 1" w:uiPriority="63"/>
-    <w:lsdException w:name="Medium Shading 2" w:uiPriority="64"/>
-    <w:lsdException w:name="Medium List 1" w:uiPriority="65"/>
-    <w:lsdException w:name="Medium List 2" w:uiPriority="66"/>
-    <w:lsdException w:name="Medium Grid 1" w:uiPriority="67"/>
-    <w:lsdException w:name="Medium Grid 2" w:uiPriority="68"/>
-    <w:lsdException w:name="Medium Grid 3" w:uiPriority="69"/>
-    <w:lsdException w:name="Dark List" w:uiPriority="70"/>
-    <w:lsdException w:name="Colorful Shading" w:uiPriority="71"/>
-    <w:lsdException w:name="Colorful List" w:uiPriority="72"/>
-    <w:lsdException w:name="Colorful Grid" w:uiPriority="73"/>
-    <w:lsdException w:name="Light Shading Accent 1" w:uiPriority="60"/>
-    <w:lsdException w:name="Light List Accent 1" w:uiPriority="61"/>
-    <w:lsdException w:name="Light Grid Accent 1" w:uiPriority="62"/>
-    <w:lsdException w:name="Medium Shading 1 Accent 1" w:uiPriority="63"/>
-    <w:lsdException w:name="Medium Shading 2 Accent 1" w:uiPriority="64"/>
-    <w:lsdException w:name="Medium List 1 Accent 1" w:uiPriority="65"/>
-    <w:lsdException w:name="Revision" w:semiHidden="1"/>
-    <w:lsdException w:name="List Paragraph" w:uiPriority="34" w:qFormat="1"/>
-    <w:lsdException w:name="Quote" w:uiPriority="29" w:qFormat="1"/>
-    <w:lsdException w:name="Intense Quote" w:uiPriority="30" w:qFormat="1"/>
-    <w:lsdException w:name="Medium List 2 Accent 1" w:uiPriority="66"/>
-    <w:lsdException w:name="Medium Grid 1 Accent 1" w:uiPriority="67"/>
-    <w:lsdException w:name="Medium Grid 2 Accent 1" w:uiPriority="68"/>
-    <w:lsdException w:name="Medium Grid 3 Accent 1" w:uiPriority="69"/>
-    <w:lsdException w:name="Dark List Accent 1" w:uiPriority="70"/>
-    <w:lsdException w:name="Colorful Shading Accent 1" w:uiPriority="71"/>
-    <w:lsdException w:name="Colorful List Accent 1" w:uiPriority="72"/>
-    <w:lsdException w:name="Colorful Grid Accent 1" w:uiPriority="73"/>
-    <w:lsdException w:name="Light Shading Accent 2" w:uiPriority="60"/>
-    <w:lsdException w:name="Light List Accent 2" w:uiPriority="61"/>
-    <w:lsdException w:name="Light Grid Accent 2" w:uiPriority="62"/>
-    <w:lsdException w:name="Medium Shading 1 Accent 2" w:uiPriority="63"/>
-    <w:lsdException w:name="Medium Shading 2 Accent 2" w:uiPriority="64"/>
-    <w:lsdException w:name="Medium List 1 Accent 2" w:uiPriority="65"/>
-    <w:lsdException w:name="Medium List 2 Accent 2" w:uiPriority="66"/>
-    <w:lsdException w:name="Medium Grid 1 Accent 2" w:uiPriority="67"/>
-    <w:lsdException w:name="Medium Grid 2 Accent 2" w:uiPriority="68"/>
-    <w:lsdException w:name="Medium Grid 3 Accent 2" w:uiPriority="69"/>
-    <w:lsdException w:name="Dark List Accent 2" w:uiPriority="70"/>
-    <w:lsdException w:name="Colorful Shading Accent 2" w:uiPriority="71"/>
-    <w:lsdException w:name="Colorful List Accent 2" w:uiPriority="72"/>
-    <w:lsdException w:name="Colorful Grid Accent 2" w:uiPriority="73"/>
-    <w:lsdException w:name="Light Shading Accent 3" w:uiPriority="60"/>
-    <w:lsdException w:name="Light List Accent 3" w:uiPriority="61"/>
-    <w:lsdException w:name="Light Grid Accent 3" w:uiPriority="62"/>
-    <w:lsdException w:name="Medium Shading 1 Accent 3" w:uiPriority="63"/>
-    <w:lsdException w:name="Medium Shading 2 Accent 3" w:uiPriority="64"/>
-    <w:lsdException w:name="Medium List 1 Accent 3" w:uiPriority="65"/>
-    <w:lsdException w:name="Medium List 2 Accent 3" w:uiPriority="66"/>
-    <w:lsdException w:name="Medium Grid 1 Accent 3" w:uiPriority="67"/>
-    <w:lsdException w:name="Medium Grid 2 Accent 3" w:uiPriority="68"/>
-    <w:lsdException w:name="Medium Grid 3 Accent 3" w:uiPriority="69"/>
-    <w:lsdException w:name="Dark List Accent 3" w:uiPriority="70"/>
-    <w:lsdException w:name="Colorful Shading Accent 3" w:uiPriority="71"/>
-    <w:lsdException w:name="Colorful List Accent 3" w:uiPriority="72"/>
-    <w:lsdException w:name="Colorful Grid Accent 3" w:uiPriority="73"/>
-    <w:lsdException w:name="Light Shading Accent 4" w:uiPriority="60"/>
-    <w:lsdException w:name="Light List Accent 4" w:uiPriority="61"/>
-    <w:lsdException w:name="Light Grid Accent 4" w:uiPriority="62"/>
-    <w:lsdException w:name="Medium Shading 1 Accent 4" w:uiPriority="63"/>
-    <w:lsdException w:name="Medium Shading 2 Accent 4" w:uiPriority="64"/>
-    <w:lsdException w:name="Medium List 1 Accent 4" w:uiPriority="65"/>
-    <w:lsdException w:name="Medium List 2 Accent 4" w:uiPriority="66"/>
-    <w:lsdException w:name="Medium Grid 1 Accent 4" w:uiPriority="67"/>
-    <w:lsdException w:name="Medium Grid 2 Accent 4" w:uiPriority="68"/>
-    <w:lsdException w:name="Medium Grid 3 Accent 4" w:uiPriority="69"/>
-    <w:lsdException w:name="Dark List Accent 4" w:uiPriority="70"/>
-    <w:lsdException w:name="Colorful Shading Accent 4" w:uiPriority="71"/>
-    <w:lsdException w:name="Colorful List Accent 4" w:uiPriority="72"/>
-    <w:lsdException w:name="Colorful Grid Accent 4" w:uiPriority="73"/>
-    <w:lsdException w:name="Light Shading Accent 5" w:uiPriority="60"/>
-    <w:lsdException w:name="Light List Accent 5" w:uiPriority="61"/>
-    <w:lsdException w:name="Light Grid Accent 5" w:uiPriority="62"/>
-    <w:lsdException w:name="Medium Shading 1 Accent 5" w:uiPriority="63"/>
-    <w:lsdException w:name="Medium Shading 2 Accent 5" w:uiPriority="64"/>
-    <w:lsdException w:name="Medium List 1 Accent 5" w:uiPriority="65"/>
-    <w:lsdException w:name="Medium List 2 Accent 5" w:uiPriority="66"/>
-    <w:lsdException w:name="Medium Grid 1 Accent 5" w:uiPriority="67"/>
-    <w:lsdException w:name="Medium Grid 2 Accent 5" w:uiPriority="68"/>
-    <w:lsdException w:name="Medium Grid 3 Accent 5" w:uiPriority="69"/>
-    <w:lsdException w:name="Dark List Accent 5" w:uiPriority="70"/>
-    <w:lsdException w:name="Colorful Shading Accent 5" w:uiPriority="71"/>
-    <w:lsdException w:name="Colorful List Accent 5" w:uiPriority="72"/>
-    <w:lsdException w:name="Colorful Grid Accent 5" w:uiPriority="73"/>
-    <w:lsdException w:name="Light Shading Accent 6" w:uiPriority="60"/>
-    <w:lsdException w:name="Light List Accent 6" w:uiPriority="61"/>
-    <w:lsdException w:name="Light Grid Accent 6" w:uiPriority="62"/>
-    <w:lsdException w:name="Medium Shading 1 Accent 6" w:uiPriority="63"/>
-    <w:lsdException w:name="Medium Shading 2 Accent 6" w:uiPriority="64"/>
-    <w:lsdException w:name="Medium List 1 Accent 6" w:uiPriority="65"/>
-    <w:lsdException w:name="Medium List 2 Accent 6" w:uiPriority="66"/>
-    <w:lsdException w:name="Medium Grid 1 Accent 6" w:uiPriority="67"/>
-    <w:lsdException w:name="Medium Grid 2 Accent 6" w:uiPriority="68"/>
-    <w:lsdException w:name="Medium Grid 3 Accent 6" w:uiPriority="69"/>
-    <w:lsdException w:name="Dark List Accent 6" w:uiPriority="70"/>
-    <w:lsdException w:name="Colorful Shading Accent 6" w:uiPriority="71"/>
-    <w:lsdException w:name="Colorful List Accent 6" w:uiPriority="72"/>
-    <w:lsdException w:name="Colorful Grid Accent 6" w:uiPriority="73"/>
-    <w:lsdException w:name="Subtle Emphasis" w:uiPriority="19" w:qFormat="1"/>
-    <w:lsdException w:name="Intense Emphasis" w:uiPriority="21" w:qFormat="1"/>
-    <w:lsdException w:name="Subtle Reference" w:uiPriority="31" w:qFormat="1"/>
-    <w:lsdException w:name="Intense Reference" w:uiPriority="32" w:qFormat="1"/>
-    <w:lsdException w:name="Book Title" w:uiPriority="33" w:qFormat="1"/>
-    <w:lsdException w:name="Bibliography" w:semiHidden="1" w:uiPriority="37" w:unhideWhenUsed="1"/>
-    <w:lsdException w:name="TOC Heading" w:semiHidden="1" w:uiPriority="39" w:unhideWhenUsed="1" w:qFormat="1"/>
-    <w:lsdException w:name="Plain Table 1" w:uiPriority="41"/>
-    <w:lsdException w:name="Plain Table 2" w:uiPriority="42"/>
-    <w:lsdException w:name="Plain Table 3" w:uiPriority="43"/>
-    <w:lsdException w:name="Plain Table 4" w:uiPriority="44"/>
-    <w:lsdException w:name="Plain Table 5" w:uiPriority="45"/>
-    <w:lsdException w:name="Grid Table Light" w:uiPriority="40"/>
-    <w:lsdException w:name="Grid Table 1 Light" w:uiPriority="46"/>
-    <w:lsdException w:name="Grid Table 2" w:uiPriority="47"/>
-    <w:lsdException w:name="Grid Table 3" w:uiPriority="48"/>
-    <w:lsdException w:name="Grid Table 4" w:uiPriority="49"/>
-    <w:lsdException w:name="Grid Table 5 Dark" w:uiPriority="50"/>
-    <w:lsdException w:name="Grid Table 6 Colorful" w:uiPriority="51"/>
-    <w:lsdException w:name="Grid Table 7 Colorful" w:uiPriority="52"/>
-    <w:lsdException w:name="Grid Table 1 Light Accent 1" w:uiPriority="46"/>
-    <w:lsdException w:name="Grid Table 2 Accent 1" w:uiPriority="47"/>
-    <w:lsdException w:name="Grid Table 3 Accent 1" w:uiPriority="48"/>
-    <w:lsdException w:name="Grid Table 4 Accent 1" w:uiPriority="49"/>
-    <w:lsdException w:name="Grid Table 5 Dark Accent 1" w:uiPriority="50"/>
-    <w:lsdException w:name="Grid Table 6 Colorful Accent 1" w:uiPriority="51"/>
-    <w:lsdException w:name="Grid Table 7 Colorful Accent 1" w:uiPriority="52"/>
-    <w:lsdException w:name="Grid Table 1 Light Accent 2" w:uiPriority="46"/>
-    <w:lsdException w:name="Grid Table 2 Accent 2" w:uiPriority="47"/>
-    <w:lsdException w:name="Grid Table 3 Accent 2" w:uiPriority="48"/>
-    <w:lsdException w:name="Grid Table 4 Accent 2" w:uiPriority="49"/>
-    <w:lsdException w:name="Grid Table 5 Dark Accent 2" w:uiPriority="50"/>
-    <w:lsdException w:name="Grid Table 6 Colorful Accent 2" w:uiPriority="51"/>
-    <w:lsdException w:name="Grid Table 7 Colorful Accent 2" w:uiPriority="52"/>
-    <w:lsdException w:name="Grid Table 1 Light Accent 3" w:uiPriority="46"/>
-    <w:lsdException w:name="Grid Table 2 Accent 3" w:uiPriority="47"/>
-    <w:lsdException w:name="Grid Table 3 Accent 3" w:uiPriority="48"/>
-    <w:lsdException w:name="Grid Table 4 Accent 3" w:uiPriority="49"/>
-    <w:lsdException w:name="Grid Table 5 Dark Accent 3" w:uiPriority="50"/>
-    <w:lsdException w:name="Grid Table 6 Colorful Accent 3" w:uiPriority="51"/>
-    <w:lsdException w:name="Grid Table 7 Colorful Accent 3" w:uiPriority="52"/>
-    <w:lsdException w:name="Grid Table 1 Light Accent 4" w:uiPriority="46"/>
-    <w:lsdException w:name="Grid Table 2 Accent 4" w:uiPriority="47"/>
-    <w:lsdException w:name="Grid Table 3 Accent 4" w:uiPriority="48"/>
-    <w:lsdException w:name="Grid Table 4 Accent 4" w:uiPriority="49"/>
-    <w:lsdException w:name="Grid Table 5 Dark Accent 4" w:uiPriority="50"/>
-    <w:lsdException w:name="Grid Table 6 Colorful Accent 4" w:uiPriority="51"/>
-    <w:lsdException w:name="Grid Table 7 Colorful Accent 4" w:uiPriority="52"/>
-    <w:lsdException w:name="Grid Table 1 Light Accent 5" w:uiPriority="46"/>
-    <w:lsdException w:name="Grid Table 2 Accent 5" w:uiPriority="47"/>
-    <w:lsdException w:name="Grid Table 3 Accent 5" w:uiPriority="48"/>
-    <w:lsdException w:name="Grid Table 4 Accent 5" w:uiPriority="49"/>
-    <w:lsdException w:name="Grid Table 5 Dark Accent 5" w:uiPriority="50"/>
-    <w:lsdException w:name="Grid Table 6 Colorful Accent 5" w:uiPriority="51"/>
-    <w:lsdException w:name="Grid Table 7 Colorful Accent 5" w:uiPriority="52"/>
-    <w:lsdException w:name="Grid Table 1 Light Accent 6" w:uiPriority="46"/>
-    <w:lsdException w:name="Grid Table 2 Accent 6" w:uiPriority="47"/>
-    <w:lsdException w:name="Grid Table 3 Accent 6" w:uiPriority="48"/>
-    <w:lsdException w:name="Grid Table 4 Accent 6" w:uiPriority="49"/>
-    <w:lsdException w:name="Grid Table 5 Dark Accent 6" w:uiPriority="50"/>
-    <w:lsdException w:name="Grid Table 6 Colorful Accent 6" w:uiPriority="51"/>
-    <w:lsdException w:name="Grid Table 7 Colorful Accent 6" w:uiPriority="52"/>
-    <w:lsdException w:name="List Table 1 Light" w:uiPriority="46"/>
-    <w:lsdException w:name="List Table 2" w:uiPriority="47"/>
-    <w:lsdException w:name="List Table 3" w:uiPriority="48"/>
-    <w:lsdException w:name="List Table 4" w:uiPriority="49"/>
-    <w:lsdException w:name="List Table 5 Dark" w:uiPriority="50"/>
-    <w:lsdException w:name="List Table 6 Colorful" w:uiPriority="51"/>
-    <w:lsdException w:name="List Table 7 Colorful" w:uiPriority="52"/>
-    <w:lsdException w:name="List Table 1 Light Accent 1" w:uiPriority="46"/>
-    <w:lsdException w:name="List Table 2 Accent 1" w:uiPriority="47"/>
-    <w:lsdException w:name="List Table 3 Accent 1" w:uiPriority="48"/>
-    <w:lsdException w:name="List Table 4 Accent 1" w:uiPriority="49"/>
-    <w:lsdException w:name="List Table 5 Dark Accent 1" w:uiPriority="50"/>
-    <w:lsdException w:name="List Table 6 Colorful Accent 1" w:uiPriority="51"/>
-    <w:lsdException w:name="List Table 7 Colorful Accent 1" w:uiPriority="52"/>
-    <w:lsdException w:name="List Table 1 Light Accent 2" w:uiPriority="46"/>
-    <w:lsdException w:name="List Table 2 Accent 2" w:uiPriority="47"/>
-    <w:lsdException w:name="List Table 3 Accent 2" w:uiPriority="48"/>
-    <w:lsdException w:name="List Table 4 Accent 2" w:uiPriority="49"/>
-    <w:lsdException w:name="List Table 5 Dark Accent 2" w:uiPriority="50"/>
-    <w:lsdException w:name="List Table 6 Colorful Accent 2" w:uiPriority="51"/>
-    <w:lsdException w:name="List Table 7 Colorful Accent 2" w:uiPriority="52"/>
-    <w:lsdException w:name="List Table 1 Light Accent 3" w:uiPriority="46"/>
-    <w:lsdException w:name="List Table 2 Accent 3" w:uiPriority="47"/>
-    <w:lsdException w:name="List Table 3 Accent 3" w:uiPriority="48"/>
-    <w:lsdException w:name="List Table 4 Accent 3" w:uiPriority="49"/>
-    <w:lsdException w:name="List Table 5 Dark Accent 3" w:uiPriority="50"/>
-    <w:lsdException w:name="List Table 6 Colorful Accent 3" w:uiPriority="51"/>
-    <w:lsdException w:name="List Table 7 Colorful Accent 3" w:uiPriority="52"/>
-    <w:lsdException w:name="List Table 1 Light Accent 4" w:uiPriority="46"/>
-    <w:lsdException w:name="List Table 2 Accent 4" w:uiPriority="47"/>
-    <w:lsdException w:name="List Table 3 Accent 4" w:uiPriority="48"/>
-    <w:lsdException w:name="List Table 4 Accent 4" w:uiPriority="49"/>
-    <w:lsdException w:name="List Table 5 Dark Accent 4" w:uiPriority="50"/>
-    <w:lsdException w:name="List Table 6 Colorful Accent 4" w:uiPriority="51"/>
-    <w:lsdException w:name="List Table 7 Colorful Accent 4" w:uiPriority="52"/>
-    <w:lsdException w:name="List Table 1 Light Accent 5" w:uiPriority="46"/>
-    <w:lsdException w:name="List Table 2 Accent 5" w:uiPriority="47"/>
-    <w:lsdException w:name="List Table 3 Accent 5" w:uiPriority="48"/>
-    <w:lsdException w:name="List Table 4 Accent 5" w:uiPriority="49"/>
-    <w:lsdException w:name="List Table 5 Dark Accent 5" w:uiPriority="50"/>
-    <w:lsdException w:name="List Table 6 Colorful Accent 5" w:uiPriority="51"/>
-    <w:lsdException w:name="List Table 7 Colorful Accent 5" w:uiPriority="52"/>
-    <w:lsdException w:name="List Table 1 Light Accent 6" w:uiPriority="46"/>
-    <w:lsdException w:name="List Table 2 Accent 6" w:uiPriority="47"/>
-    <w:lsdException w:name="List Table 3 Accent 6" w:uiPriority="48"/>
-    <w:lsdException w:name="List Table 4 Accent 6" w:uiPriority="49"/>
-    <w:lsdException w:name="List Table 5 Dark Accent 6" w:uiPriority="50"/>
-    <w:lsdException w:name="List Table 6 Colorful Accent 6" w:uiPriority="51"/>
-    <w:lsdException w:name="List Table 7 Colorful Accent 6" w:uiPriority="52"/>
+  <w:latentStyles w:defLockedState="0" w:defUIPriority="99" w:defSemiHidden="1" w:defUnhideWhenUsed="1" w:defQFormat="0" w:count="267">
+    <w:lsdException w:name="Normal" w:semiHidden="0" w:uiPriority="0" w:unhideWhenUsed="0" w:qFormat="1"/>
+    <w:lsdException w:name="heading 1" w:semiHidden="0" w:uiPriority="9" w:unhideWhenUsed="0" w:qFormat="1"/>
+    <w:lsdException w:name="heading 2" w:uiPriority="9" w:qFormat="1"/>
+    <w:lsdException w:name="heading 3" w:uiPriority="9" w:qFormat="1"/>
+    <w:lsdException w:name="heading 4" w:uiPriority="9" w:qFormat="1"/>
+    <w:lsdException w:name="heading 5" w:uiPriority="9" w:qFormat="1"/>
+    <w:lsdException w:name="heading 6" w:uiPriority="9" w:qFormat="1"/>
+    <w:lsdException w:name="heading 7" w:uiPriority="9" w:qFormat="1"/>
+    <w:lsdException w:name="heading 8" w:uiPriority="9" w:qFormat="1"/>
+    <w:lsdException w:name="heading 9" w:uiPriority="9" w:qFormat="1"/>
+    <w:lsdException w:name="toc 1" w:uiPriority="39"/>
+    <w:lsdException w:name="toc 2" w:uiPriority="39"/>
+    <w:lsdException w:name="toc 3" w:uiPriority="39"/>
+    <w:lsdException w:name="toc 4" w:uiPriority="39"/>
+    <w:lsdException w:name="toc 5" w:uiPriority="39"/>
+    <w:lsdException w:name="toc 6" w:uiPriority="39"/>
+    <w:lsdException w:name="toc 7" w:uiPriority="39"/>
+    <w:lsdException w:name="toc 8" w:uiPriority="39"/>
+    <w:lsdException w:name="toc 9" w:uiPriority="39"/>
+    <w:lsdException w:name="caption" w:uiPriority="35" w:qFormat="1"/>
+    <w:lsdException w:name="Title" w:semiHidden="0" w:uiPriority="10" w:unhideWhenUsed="0" w:qFormat="1"/>
+    <w:lsdException w:name="Default Paragraph Font" w:uiPriority="1"/>
+    <w:lsdException w:name="Subtitle" w:semiHidden="0" w:uiPriority="11" w:unhideWhenUsed="0" w:qFormat="1"/>
+    <w:lsdException w:name="Strong" w:semiHidden="0" w:uiPriority="22" w:unhideWhenUsed="0" w:qFormat="1"/>
+    <w:lsdException w:name="Emphasis" w:semiHidden="0" w:uiPriority="20" w:unhideWhenUsed="0" w:qFormat="1"/>
+    <w:lsdException w:name="Table Grid" w:semiHidden="0" w:uiPriority="59" w:unhideWhenUsed="0"/>
+    <w:lsdException w:name="Placeholder Text" w:unhideWhenUsed="0"/>
+    <w:lsdException w:name="No Spacing" w:semiHidden="0" w:uiPriority="1" w:unhideWhenUsed="0" w:qFormat="1"/>
+    <w:lsdException w:name="Light Shading" w:semiHidden="0" w:uiPriority="60" w:unhideWhenUsed="0"/>
+    <w:lsdException w:name="Light List" w:semiHidden="0" w:uiPriority="61" w:unhideWhenUsed="0"/>
+    <w:lsdException w:name="Light Grid" w:semiHidden="0" w:uiPriority="62" w:unhideWhenUsed="0"/>
+    <w:lsdException w:name="Medium Shading 1" w:semiHidden="0" w:uiPriority="63" w:unhideWhenUsed="0"/>
+    <w:lsdException w:name="Medium Shading 2" w:semiHidden="0" w:uiPriority="64" w:unhideWhenUsed="0"/>
+    <w:lsdException w:name="Medium List 1" w:semiHidden="0" w:uiPriority="65" w:unhideWhenUsed="0"/>
+    <w:lsdException w:name="Medium List 2" w:semiHidden="0" w:uiPriority="66" w:unhideWhenUsed="0"/>
+    <w:lsdException w:name="Medium Grid 1" w:semiHidden="0" w:uiPriority="67" w:unhideWhenUsed="0"/>
+    <w:lsdException w:name="Medium Grid 2" w:semiHidden="0" w:uiPriority="68" w:unhideWhenUsed="0"/>
+    <w:lsdException w:name="Medium Grid 3" w:semiHidden="0" w:uiPriority="69" w:unhideWhenUsed="0"/>
+    <w:lsdException w:name="Dark List" w:semiHidden="0" w:uiPriority="70" w:unhideWhenUsed="0"/>
+    <w:lsdException w:name="Colorful Shading" w:semiHidden="0" w:uiPriority="71" w:unhideWhenUsed="0"/>
+    <w:lsdException w:name="Colorful List" w:semiHidden="0" w:uiPriority="72" w:unhideWhenUsed="0"/>
+    <w:lsdException w:name="Colorful Grid" w:semiHidden="0" w:uiPriority="73" w:unhideWhenUsed="0"/>
+    <w:lsdException w:name="Light Shading Accent 1" w:semiHidden="0" w:uiPriority="60" w:unhideWhenUsed="0"/>
+    <w:lsdException w:name="Light List Accent 1" w:semiHidden="0" w:uiPriority="61" w:unhideWhenUsed="0"/>
+    <w:lsdException w:name="Light Grid Accent 1" w:semiHidden="0" w:uiPriority="62" w:unhideWhenUsed="0"/>
+    <w:lsdException w:name="Medium Shading 1 Accent 1" w:semiHidden="0" w:uiPriority="63" w:unhideWhenUsed="0"/>
+    <w:lsdException w:name="Medium Shading 2 Accent 1" w:semiHidden="0" w:uiPriority="64" w:unhideWhenUsed="0"/>
+    <w:lsdException w:name="Medium List 1 Accent 1" w:semiHidden="0" w:uiPriority="65" w:unhideWhenUsed="0"/>
+    <w:lsdException w:name="Revision" w:unhideWhenUsed="0"/>
+    <w:lsdException w:name="List Paragraph" w:semiHidden="0" w:uiPriority="34" w:unhideWhenUsed="0" w:qFormat="1"/>
+    <w:lsdException w:name="Quote" w:semiHidden="0" w:uiPriority="29" w:unhideWhenUsed="0" w:qFormat="1"/>
+    <w:lsdException w:name="Intense Quote" w:semiHidden="0" w:uiPriority="30" w:unhideWhenUsed="0" w:qFormat="1"/>
+    <w:lsdException w:name="Medium List 2 Accent 1" w:semiHidden="0" w:uiPriority="66" w:unhideWhenUsed="0"/>
+    <w:lsdException w:name="Medium Grid 1 Accent 1" w:semiHidden="0" w:uiPriority="67" w:unhideWhenUsed="0"/>
+    <w:lsdException w:name="Medium Grid 2 Accent 1" w:semiHidden="0" w:uiPriority="68" w:unhideWhenUsed="0"/>
+    <w:lsdException w:name="Medium Grid 3 Accent 1" w:semiHidden="0" w:uiPriority="69" w:unhideWhenUsed="0"/>
+    <w:lsdException w:name="Dark List Accent 1" w:semiHidden="0" w:uiPriority="70" w:unhideWhenUsed="0"/>
+    <w:lsdException w:name="Colorful Shading Accent 1" w:semiHidden="0" w:uiPriority="71" w:unhideWhenUsed="0"/>
+    <w:lsdException w:name="Colorful List Accent 1" w:semiHidden="0" w:uiPriority="72" w:unhideWhenUsed="0"/>
+    <w:lsdException w:name="Colorful Grid Accent 1" w:semiHidden="0" w:uiPriority="73" w:unhideWhenUsed="0"/>
+    <w:lsdException w:name="Light Shading Accent 2" w:semiHidden="0" w:uiPriority="60" w:unhideWhenUsed="0"/>
+    <w:lsdException w:name="Light List Accent 2" w:semiHidden="0" w:uiPriority="61" w:unhideWhenUsed="0"/>
+    <w:lsdException w:name="Light Grid Accent 2" w:semiHidden="0" w:uiPriority="62" w:unhideWhenUsed="0"/>
+    <w:lsdException w:name="Medium Shading 1 Accent 2" w:semiHidden="0" w:uiPriority="63" w:unhideWhenUsed="0"/>
+    <w:lsdException w:name="Medium Shading 2 Accent 2" w:semiHidden="0" w:uiPriority="64" w:unhideWhenUsed="0"/>
+    <w:lsdException w:name="Medium List 1 Accent 2" w:semiHidden="0" w:uiPriority="65" w:unhideWhenUsed="0"/>
+    <w:lsdException w:name="Medium List 2 Accent 2" w:semiHidden="0" w:uiPriority="66" w:unhideWhenUsed="0"/>
+    <w:lsdException w:name="Medium Grid 1 Accent 2" w:semiHidden="0" w:uiPriority="67" w:unhideWhenUsed="0"/>
+    <w:lsdException w:name="Medium Grid 2 Accent 2" w:semiHidden="0" w:uiPriority="68" w:unhideWhenUsed="0"/>
+    <w:lsdException w:name="Medium Grid 3 Accent 2" w:semiHidden="0" w:uiPriority="69" w:unhideWhenUsed="0"/>
+    <w:lsdException w:name="Dark List Accent 2" w:semiHidden="0" w:uiPriority="70" w:unhideWhenUsed="0"/>
+    <w:lsdException w:name="Colorful Shading Accent 2" w:semiHidden="0" w:uiPriority="71" w:unhideWhenUsed="0"/>
+    <w:lsdException w:name="Colorful List Accent 2" w:semiHidden="0" w:uiPriority="72" w:unhideWhenUsed="0"/>
+    <w:lsdException w:name="Colorful Grid Accent 2" w:semiHidden="0" w:uiPriority="73" w:unhideWhenUsed="0"/>
+    <w:lsdException w:name="Light Shading Accent 3" w:semiHidden="0" w:uiPriority="60" w:unhideWhenUsed="0"/>
+    <w:lsdException w:name="Light List Accent 3" w:semiHidden="0" w:uiPriority="61" w:unhideWhenUsed="0"/>
+    <w:lsdException w:name="Light Grid Accent 3" w:semiHidden="0" w:uiPriority="62" w:unhideWhenUsed="0"/>
+    <w:lsdException w:name="Medium Shading 1 Accent 3" w:semiHidden="0" w:uiPriority="63" w:unhideWhenUsed="0"/>
+    <w:lsdException w:name="Medium Shading 2 Accent 3" w:semiHidden="0" w:uiPriority="64" w:unhideWhenUsed="0"/>
+    <w:lsdException w:name="Medium List 1 Accent 3" w:semiHidden="0" w:uiPriority="65" w:unhideWhenUsed="0"/>
+    <w:lsdException w:name="Medium List 2 Accent 3" w:semiHidden="0" w:uiPriority="66" w:unhideWhenUsed="0"/>
+    <w:lsdException w:name="Medium Grid 1 Accent 3" w:semiHidden="0" w:uiPriority="67" w:unhideWhenUsed="0"/>
+    <w:lsdException w:name="Medium Grid 2 Accent 3" w:semiHidden="0" w:uiPriority="68" w:unhideWhenUsed="0"/>
+    <w:lsdException w:name="Medium Grid 3 Accent 3" w:semiHidden="0" w:uiPriority="69" w:unhideWhenUsed="0"/>
+    <w:lsdException w:name="Dark List Accent 3" w:semiHidden="0" w:uiPriority="70" w:unhideWhenUsed="0"/>
+    <w:lsdException w:name="Colorful Shading Accent 3" w:semiHidden="0" w:uiPriority="71" w:unhideWhenUsed="0"/>
+    <w:lsdException w:name="Colorful List Accent 3" w:semiHidden="0" w:uiPriority="72" w:unhideWhenUsed="0"/>
+    <w:lsdException w:name="Colorful Grid Accent 3" w:semiHidden="0" w:uiPriority="73" w:unhideWhenUsed="0"/>
+    <w:lsdException w:name="Light Shading Accent 4" w:semiHidden="0" w:uiPriority="60" w:unhideWhenUsed="0"/>
+    <w:lsdException w:name="Light List Accent 4" w:semiHidden="0" w:uiPriority="61" w:unhideWhenUsed="0"/>
+    <w:lsdException w:name="Light Grid Accent 4" w:semiHidden="0" w:uiPriority="62" w:unhideWhenUsed="0"/>
+    <w:lsdException w:name="Medium Shading 1 Accent 4" w:semiHidden="0" w:uiPriority="63" w:unhideWhenUsed="0"/>
+    <w:lsdException w:name="Medium Shading 2 Accent 4" w:semiHidden="0" w:uiPriority="64" w:unhideWhenUsed="0"/>
+    <w:lsdException w:name="Medium List 1 Accent 4" w:semiHidden="0" w:uiPriority="65" w:unhideWhenUsed="0"/>
+    <w:lsdException w:name="Medium List 2 Accent 4" w:semiHidden="0" w:uiPriority="66" w:unhideWhenUsed="0"/>
+    <w:lsdException w:name="Medium Grid 1 Accent 4" w:semiHidden="0" w:uiPriority="67" w:unhideWhenUsed="0"/>
+    <w:lsdException w:name="Medium Grid 2 Accent 4" w:semiHidden="0" w:uiPriority="68" w:unhideWhenUsed="0"/>
+    <w:lsdException w:name="Medium Grid 3 Accent 4" w:semiHidden="0" w:uiPriority="69" w:unhideWhenUsed="0"/>
+    <w:lsdException w:name="Dark List Accent 4" w:semiHidden="0" w:uiPriority="70" w:unhideWhenUsed="0"/>
+    <w:lsdException w:name="Colorful Shading Accent 4" w:semiHidden="0" w:uiPriority="71" w:unhideWhenUsed="0"/>
+    <w:lsdException w:name="Colorful List Accent 4" w:semiHidden="0" w:uiPriority="72" w:unhideWhenUsed="0"/>
+    <w:lsdException w:name="Colorful Grid Accent 4" w:semiHidden="0" w:uiPriority="73" w:unhideWhenUsed="0"/>
+    <w:lsdException w:name="Light Shading Accent 5" w:semiHidden="0" w:uiPriority="60" w:unhideWhenUsed="0"/>
+    <w:lsdException w:name="Light List Accent 5" w:semiHidden="0" w:uiPriority="61" w:unhideWhenUsed="0"/>
+    <w:lsdException w:name="Light Grid Accent 5" w:semiHidden="0" w:uiPriority="62" w:unhideWhenUsed="0"/>
+    <w:lsdException w:name="Medium Shading 1 Accent 5" w:semiHidden="0" w:uiPriority="63" w:unhideWhenUsed="0"/>
+    <w:lsdException w:name="Medium Shading 2 Accent 5" w:semiHidden="0" w:uiPriority="64" w:unhideWhenUsed="0"/>
+    <w:lsdException w:name="Medium List 1 Accent 5" w:semiHidden="0" w:uiPriority="65" w:unhideWhenUsed="0"/>
+    <w:lsdException w:name="Medium List 2 Accent 5" w:semiHidden="0" w:uiPriority="66" w:unhideWhenUsed="0"/>
+    <w:lsdException w:name="Medium Grid 1 Accent 5" w:semiHidden="0" w:uiPriority="67" w:unhideWhenUsed="0"/>
+    <w:lsdException w:name="Medium Grid 2 Accent 5" w:semiHidden="0" w:uiPriority="68" w:unhideWhenUsed="0"/>
+    <w:lsdException w:name="Medium Grid 3 Accent 5" w:semiHidden="0" w:uiPriority="69" w:unhideWhenUsed="0"/>
+    <w:lsdException w:name="Dark List Accent 5" w:semiHidden="0" w:uiPriority="70" w:unhideWhenUsed="0"/>
+    <w:lsdException w:name="Colorful Shading Accent 5" w:semiHidden="0" w:uiPriority="71" w:unhideWhenUsed="0"/>
+    <w:lsdException w:name="Colorful List Accent 5" w:semiHidden="0" w:uiPriority="72" w:unhideWhenUsed="0"/>
+    <w:lsdException w:name="Colorful Grid Accent 5" w:semiHidden="0" w:uiPriority="73" w:unhideWhenUsed="0"/>
+    <w:lsdException w:name="Light Shading Accent 6" w:semiHidden="0" w:uiPriority="60" w:unhideWhenUsed="0"/>
+    <w:lsdException w:name="Light List Accent 6" w:semiHidden="0" w:uiPriority="61" w:unhideWhenUsed="0"/>
+    <w:lsdException w:name="Light Grid Accent 6" w:semiHidden="0" w:uiPriority="62" w:unhideWhenUsed="0"/>
+    <w:lsdException w:name="Medium Shading 1 Accent 6" w:semiHidden="0" w:uiPriority="63" w:unhideWhenUsed="0"/>
+    <w:lsdException w:name="Medium Shading 2 Accent 6" w:semiHidden="0" w:uiPriority="64" w:unhideWhenUsed="0"/>
+    <w:lsdException w:name="Medium List 1 Accent 6" w:semiHidden="0" w:uiPriority="65" w:unhideWhenUsed="0"/>
+    <w:lsdException w:name="Medium List 2 Accent 6" w:semiHidden="0" w:uiPriority="66" w:unhideWhenUsed="0"/>
+    <w:lsdException w:name="Medium Grid 1 Accent 6" w:semiHidden="0" w:uiPriority="67" w:unhideWhenUsed="0"/>
+    <w:lsdException w:name="Medium Grid 2 Accent 6" w:semiHidden="0" w:uiPriority="68" w:unhideWhenUsed="0"/>
+    <w:lsdException w:name="Medium Grid 3 Accent 6" w:semiHidden="0" w:uiPriority="69" w:unhideWhenUsed="0"/>
+    <w:lsdException w:name="Dark List Accent 6" w:semiHidden="0" w:uiPriority="70" w:unhideWhenUsed="0"/>
+    <w:lsdException w:name="Colorful Shading Accent 6" w:semiHidden="0" w:uiPriority="71" w:unhideWhenUsed="0"/>
+    <w:lsdException w:name="Colorful List Accent 6" w:semiHidden="0" w:uiPriority="72" w:unhideWhenUsed="0"/>
+    <w:lsdException w:name="Colorful Grid Accent 6" w:semiHidden="0" w:uiPriority="73" w:unhideWhenUsed="0"/>
+    <w:lsdException w:name="Subtle Emphasis" w:semiHidden="0" w:uiPriority="19" w:unhideWhenUsed="0" w:qFormat="1"/>
+    <w:lsdException w:name="Intense Emphasis" w:semiHidden="0" w:uiPriority="21" w:unhideWhenUsed="0" w:qFormat="1"/>
+    <w:lsdException w:name="Subtle Reference" w:semiHidden="0" w:uiPriority="31" w:unhideWhenUsed="0" w:qFormat="1"/>
+    <w:lsdException w:name="Intense Reference" w:semiHidden="0" w:uiPriority="32" w:unhideWhenUsed="0" w:qFormat="1"/>
+    <w:lsdException w:name="Book Title" w:semiHidden="0" w:uiPriority="33" w:unhideWhenUsed="0" w:qFormat="1"/>
+    <w:lsdException w:name="Bibliography" w:uiPriority="37"/>
+    <w:lsdException w:name="TOC Heading" w:uiPriority="39" w:qFormat="1"/>
   </w:latentStyles>
   <w:style w:type="paragraph" w:default="1" w:styleId="Normal">
     <w:name w:val="Normal"/>
@@ -5922,6 +5732,7 @@
   <w:style w:type="character" w:default="1" w:styleId="DefaultParagraphFont">
     <w:name w:val="Default Paragraph Font"/>
     <w:uiPriority w:val="1"/>
+    <w:semiHidden/>
     <w:unhideWhenUsed/>
   </w:style>
   <w:style w:type="table" w:default="1" w:styleId="TableNormal">
@@ -6263,7 +6074,6 @@
     <w:uiPriority w:val="59"/>
     <w:rsid w:val="00C21DF4"/>
     <w:tblPr>
-      <w:tblInd w:w="0" w:type="dxa"/>
       <w:tblBorders>
         <w:top w:val="single" w:sz="4" w:space="0" w:color="auto"/>
         <w:left w:val="single" w:sz="4" w:space="0" w:color="auto"/>
@@ -6272,12 +6082,601 @@
         <w:insideH w:val="single" w:sz="4" w:space="0" w:color="auto"/>
         <w:insideV w:val="single" w:sz="4" w:space="0" w:color="auto"/>
       </w:tblBorders>
+    </w:tblPr>
+  </w:style>
+  <w:style w:type="character" w:styleId="Hyperlink">
+    <w:name w:val="Hyperlink"/>
+    <w:basedOn w:val="DefaultParagraphFont"/>
+    <w:uiPriority w:val="99"/>
+    <w:unhideWhenUsed/>
+    <w:rsid w:val="00056FE8"/>
+    <w:rPr>
+      <w:color w:val="0000FF" w:themeColor="hyperlink"/>
+      <w:u w:val="single"/>
+    </w:rPr>
+  </w:style>
+</w:styles>
+</file>
+
+<file path=word/stylesWithEffects.xml><?xml version="1.0" encoding="utf-8"?>
+<w:styles xmlns:wpc="http://schemas.microsoft.com/office/word/2010/wordprocessingCanvas" xmlns:mc="http://schemas.openxmlformats.org/markup-compatibility/2006" xmlns:o="urn:schemas-microsoft-com:office:office" xmlns:r="http://schemas.openxmlformats.org/officeDocument/2006/relationships" xmlns:m="http://schemas.openxmlformats.org/officeDocument/2006/math" xmlns:v="urn:schemas-microsoft-com:vml" xmlns:wp14="http://schemas.microsoft.com/office/word/2010/wordprocessingDrawing" xmlns:wp="http://schemas.openxmlformats.org/drawingml/2006/wordprocessingDrawing" xmlns:w10="urn:schemas-microsoft-com:office:word" xmlns:w="http://schemas.openxmlformats.org/wordprocessingml/2006/main" xmlns:w14="http://schemas.microsoft.com/office/word/2010/wordml" xmlns:wpg="http://schemas.microsoft.com/office/word/2010/wordprocessingGroup" xmlns:wpi="http://schemas.microsoft.com/office/word/2010/wordprocessingInk" xmlns:wne="http://schemas.microsoft.com/office/word/2006/wordml" xmlns:wps="http://schemas.microsoft.com/office/word/2010/wordprocessingShape" mc:Ignorable="w14 wp14">
+  <w:docDefaults>
+    <w:rPrDefault>
+      <w:rPr>
+        <w:rFonts w:asciiTheme="minorHAnsi" w:eastAsiaTheme="minorEastAsia" w:hAnsiTheme="minorHAnsi" w:cstheme="minorBidi"/>
+        <w:sz w:val="24"/>
+        <w:szCs w:val="24"/>
+        <w:lang w:val="en-US" w:eastAsia="en-US" w:bidi="ar-SA"/>
+      </w:rPr>
+    </w:rPrDefault>
+    <w:pPrDefault/>
+  </w:docDefaults>
+  <w:latentStyles w:defLockedState="0" w:defUIPriority="99" w:defSemiHidden="1" w:defUnhideWhenUsed="1" w:defQFormat="0" w:count="267">
+    <w:lsdException w:name="Normal" w:semiHidden="0" w:uiPriority="0" w:unhideWhenUsed="0" w:qFormat="1"/>
+    <w:lsdException w:name="heading 1" w:semiHidden="0" w:uiPriority="9" w:unhideWhenUsed="0" w:qFormat="1"/>
+    <w:lsdException w:name="heading 2" w:uiPriority="9" w:qFormat="1"/>
+    <w:lsdException w:name="heading 3" w:uiPriority="9" w:qFormat="1"/>
+    <w:lsdException w:name="heading 4" w:uiPriority="9" w:qFormat="1"/>
+    <w:lsdException w:name="heading 5" w:uiPriority="9" w:qFormat="1"/>
+    <w:lsdException w:name="heading 6" w:uiPriority="9" w:qFormat="1"/>
+    <w:lsdException w:name="heading 7" w:uiPriority="9" w:qFormat="1"/>
+    <w:lsdException w:name="heading 8" w:uiPriority="9" w:qFormat="1"/>
+    <w:lsdException w:name="heading 9" w:uiPriority="9" w:qFormat="1"/>
+    <w:lsdException w:name="toc 1" w:uiPriority="39"/>
+    <w:lsdException w:name="toc 2" w:uiPriority="39"/>
+    <w:lsdException w:name="toc 3" w:uiPriority="39"/>
+    <w:lsdException w:name="toc 4" w:uiPriority="39"/>
+    <w:lsdException w:name="toc 5" w:uiPriority="39"/>
+    <w:lsdException w:name="toc 6" w:uiPriority="39"/>
+    <w:lsdException w:name="toc 7" w:uiPriority="39"/>
+    <w:lsdException w:name="toc 8" w:uiPriority="39"/>
+    <w:lsdException w:name="toc 9" w:uiPriority="39"/>
+    <w:lsdException w:name="caption" w:uiPriority="35" w:qFormat="1"/>
+    <w:lsdException w:name="Title" w:semiHidden="0" w:uiPriority="10" w:unhideWhenUsed="0" w:qFormat="1"/>
+    <w:lsdException w:name="Default Paragraph Font" w:uiPriority="1"/>
+    <w:lsdException w:name="Subtitle" w:semiHidden="0" w:uiPriority="11" w:unhideWhenUsed="0" w:qFormat="1"/>
+    <w:lsdException w:name="Strong" w:semiHidden="0" w:uiPriority="22" w:unhideWhenUsed="0" w:qFormat="1"/>
+    <w:lsdException w:name="Emphasis" w:semiHidden="0" w:uiPriority="20" w:unhideWhenUsed="0" w:qFormat="1"/>
+    <w:lsdException w:name="Table Grid" w:semiHidden="0" w:uiPriority="59" w:unhideWhenUsed="0"/>
+    <w:lsdException w:name="Placeholder Text" w:unhideWhenUsed="0"/>
+    <w:lsdException w:name="No Spacing" w:semiHidden="0" w:uiPriority="1" w:unhideWhenUsed="0" w:qFormat="1"/>
+    <w:lsdException w:name="Light Shading" w:semiHidden="0" w:uiPriority="60" w:unhideWhenUsed="0"/>
+    <w:lsdException w:name="Light List" w:semiHidden="0" w:uiPriority="61" w:unhideWhenUsed="0"/>
+    <w:lsdException w:name="Light Grid" w:semiHidden="0" w:uiPriority="62" w:unhideWhenUsed="0"/>
+    <w:lsdException w:name="Medium Shading 1" w:semiHidden="0" w:uiPriority="63" w:unhideWhenUsed="0"/>
+    <w:lsdException w:name="Medium Shading 2" w:semiHidden="0" w:uiPriority="64" w:unhideWhenUsed="0"/>
+    <w:lsdException w:name="Medium List 1" w:semiHidden="0" w:uiPriority="65" w:unhideWhenUsed="0"/>
+    <w:lsdException w:name="Medium List 2" w:semiHidden="0" w:uiPriority="66" w:unhideWhenUsed="0"/>
+    <w:lsdException w:name="Medium Grid 1" w:semiHidden="0" w:uiPriority="67" w:unhideWhenUsed="0"/>
+    <w:lsdException w:name="Medium Grid 2" w:semiHidden="0" w:uiPriority="68" w:unhideWhenUsed="0"/>
+    <w:lsdException w:name="Medium Grid 3" w:semiHidden="0" w:uiPriority="69" w:unhideWhenUsed="0"/>
+    <w:lsdException w:name="Dark List" w:semiHidden="0" w:uiPriority="70" w:unhideWhenUsed="0"/>
+    <w:lsdException w:name="Colorful Shading" w:semiHidden="0" w:uiPriority="71" w:unhideWhenUsed="0"/>
+    <w:lsdException w:name="Colorful List" w:semiHidden="0" w:uiPriority="72" w:unhideWhenUsed="0"/>
+    <w:lsdException w:name="Colorful Grid" w:semiHidden="0" w:uiPriority="73" w:unhideWhenUsed="0"/>
+    <w:lsdException w:name="Light Shading Accent 1" w:semiHidden="0" w:uiPriority="60" w:unhideWhenUsed="0"/>
+    <w:lsdException w:name="Light List Accent 1" w:semiHidden="0" w:uiPriority="61" w:unhideWhenUsed="0"/>
+    <w:lsdException w:name="Light Grid Accent 1" w:semiHidden="0" w:uiPriority="62" w:unhideWhenUsed="0"/>
+    <w:lsdException w:name="Medium Shading 1 Accent 1" w:semiHidden="0" w:uiPriority="63" w:unhideWhenUsed="0"/>
+    <w:lsdException w:name="Medium Shading 2 Accent 1" w:semiHidden="0" w:uiPriority="64" w:unhideWhenUsed="0"/>
+    <w:lsdException w:name="Medium List 1 Accent 1" w:semiHidden="0" w:uiPriority="65" w:unhideWhenUsed="0"/>
+    <w:lsdException w:name="Revision" w:unhideWhenUsed="0"/>
+    <w:lsdException w:name="List Paragraph" w:semiHidden="0" w:uiPriority="34" w:unhideWhenUsed="0" w:qFormat="1"/>
+    <w:lsdException w:name="Quote" w:semiHidden="0" w:uiPriority="29" w:unhideWhenUsed="0" w:qFormat="1"/>
+    <w:lsdException w:name="Intense Quote" w:semiHidden="0" w:uiPriority="30" w:unhideWhenUsed="0" w:qFormat="1"/>
+    <w:lsdException w:name="Medium List 2 Accent 1" w:semiHidden="0" w:uiPriority="66" w:unhideWhenUsed="0"/>
+    <w:lsdException w:name="Medium Grid 1 Accent 1" w:semiHidden="0" w:uiPriority="67" w:unhideWhenUsed="0"/>
+    <w:lsdException w:name="Medium Grid 2 Accent 1" w:semiHidden="0" w:uiPriority="68" w:unhideWhenUsed="0"/>
+    <w:lsdException w:name="Medium Grid 3 Accent 1" w:semiHidden="0" w:uiPriority="69" w:unhideWhenUsed="0"/>
+    <w:lsdException w:name="Dark List Accent 1" w:semiHidden="0" w:uiPriority="70" w:unhideWhenUsed="0"/>
+    <w:lsdException w:name="Colorful Shading Accent 1" w:semiHidden="0" w:uiPriority="71" w:unhideWhenUsed="0"/>
+    <w:lsdException w:name="Colorful List Accent 1" w:semiHidden="0" w:uiPriority="72" w:unhideWhenUsed="0"/>
+    <w:lsdException w:name="Colorful Grid Accent 1" w:semiHidden="0" w:uiPriority="73" w:unhideWhenUsed="0"/>
+    <w:lsdException w:name="Light Shading Accent 2" w:semiHidden="0" w:uiPriority="60" w:unhideWhenUsed="0"/>
+    <w:lsdException w:name="Light List Accent 2" w:semiHidden="0" w:uiPriority="61" w:unhideWhenUsed="0"/>
+    <w:lsdException w:name="Light Grid Accent 2" w:semiHidden="0" w:uiPriority="62" w:unhideWhenUsed="0"/>
+    <w:lsdException w:name="Medium Shading 1 Accent 2" w:semiHidden="0" w:uiPriority="63" w:unhideWhenUsed="0"/>
+    <w:lsdException w:name="Medium Shading 2 Accent 2" w:semiHidden="0" w:uiPriority="64" w:unhideWhenUsed="0"/>
+    <w:lsdException w:name="Medium List 1 Accent 2" w:semiHidden="0" w:uiPriority="65" w:unhideWhenUsed="0"/>
+    <w:lsdException w:name="Medium List 2 Accent 2" w:semiHidden="0" w:uiPriority="66" w:unhideWhenUsed="0"/>
+    <w:lsdException w:name="Medium Grid 1 Accent 2" w:semiHidden="0" w:uiPriority="67" w:unhideWhenUsed="0"/>
+    <w:lsdException w:name="Medium Grid 2 Accent 2" w:semiHidden="0" w:uiPriority="68" w:unhideWhenUsed="0"/>
+    <w:lsdException w:name="Medium Grid 3 Accent 2" w:semiHidden="0" w:uiPriority="69" w:unhideWhenUsed="0"/>
+    <w:lsdException w:name="Dark List Accent 2" w:semiHidden="0" w:uiPriority="70" w:unhideWhenUsed="0"/>
+    <w:lsdException w:name="Colorful Shading Accent 2" w:semiHidden="0" w:uiPriority="71" w:unhideWhenUsed="0"/>
+    <w:lsdException w:name="Colorful List Accent 2" w:semiHidden="0" w:uiPriority="72" w:unhideWhenUsed="0"/>
+    <w:lsdException w:name="Colorful Grid Accent 2" w:semiHidden="0" w:uiPriority="73" w:unhideWhenUsed="0"/>
+    <w:lsdException w:name="Light Shading Accent 3" w:semiHidden="0" w:uiPriority="60" w:unhideWhenUsed="0"/>
+    <w:lsdException w:name="Light List Accent 3" w:semiHidden="0" w:uiPriority="61" w:unhideWhenUsed="0"/>
+    <w:lsdException w:name="Light Grid Accent 3" w:semiHidden="0" w:uiPriority="62" w:unhideWhenUsed="0"/>
+    <w:lsdException w:name="Medium Shading 1 Accent 3" w:semiHidden="0" w:uiPriority="63" w:unhideWhenUsed="0"/>
+    <w:lsdException w:name="Medium Shading 2 Accent 3" w:semiHidden="0" w:uiPriority="64" w:unhideWhenUsed="0"/>
+    <w:lsdException w:name="Medium List 1 Accent 3" w:semiHidden="0" w:uiPriority="65" w:unhideWhenUsed="0"/>
+    <w:lsdException w:name="Medium List 2 Accent 3" w:semiHidden="0" w:uiPriority="66" w:unhideWhenUsed="0"/>
+    <w:lsdException w:name="Medium Grid 1 Accent 3" w:semiHidden="0" w:uiPriority="67" w:unhideWhenUsed="0"/>
+    <w:lsdException w:name="Medium Grid 2 Accent 3" w:semiHidden="0" w:uiPriority="68" w:unhideWhenUsed="0"/>
+    <w:lsdException w:name="Medium Grid 3 Accent 3" w:semiHidden="0" w:uiPriority="69" w:unhideWhenUsed="0"/>
+    <w:lsdException w:name="Dark List Accent 3" w:semiHidden="0" w:uiPriority="70" w:unhideWhenUsed="0"/>
+    <w:lsdException w:name="Colorful Shading Accent 3" w:semiHidden="0" w:uiPriority="71" w:unhideWhenUsed="0"/>
+    <w:lsdException w:name="Colorful List Accent 3" w:semiHidden="0" w:uiPriority="72" w:unhideWhenUsed="0"/>
+    <w:lsdException w:name="Colorful Grid Accent 3" w:semiHidden="0" w:uiPriority="73" w:unhideWhenUsed="0"/>
+    <w:lsdException w:name="Light Shading Accent 4" w:semiHidden="0" w:uiPriority="60" w:unhideWhenUsed="0"/>
+    <w:lsdException w:name="Light List Accent 4" w:semiHidden="0" w:uiPriority="61" w:unhideWhenUsed="0"/>
+    <w:lsdException w:name="Light Grid Accent 4" w:semiHidden="0" w:uiPriority="62" w:unhideWhenUsed="0"/>
+    <w:lsdException w:name="Medium Shading 1 Accent 4" w:semiHidden="0" w:uiPriority="63" w:unhideWhenUsed="0"/>
+    <w:lsdException w:name="Medium Shading 2 Accent 4" w:semiHidden="0" w:uiPriority="64" w:unhideWhenUsed="0"/>
+    <w:lsdException w:name="Medium List 1 Accent 4" w:semiHidden="0" w:uiPriority="65" w:unhideWhenUsed="0"/>
+    <w:lsdException w:name="Medium List 2 Accent 4" w:semiHidden="0" w:uiPriority="66" w:unhideWhenUsed="0"/>
+    <w:lsdException w:name="Medium Grid 1 Accent 4" w:semiHidden="0" w:uiPriority="67" w:unhideWhenUsed="0"/>
+    <w:lsdException w:name="Medium Grid 2 Accent 4" w:semiHidden="0" w:uiPriority="68" w:unhideWhenUsed="0"/>
+    <w:lsdException w:name="Medium Grid 3 Accent 4" w:semiHidden="0" w:uiPriority="69" w:unhideWhenUsed="0"/>
+    <w:lsdException w:name="Dark List Accent 4" w:semiHidden="0" w:uiPriority="70" w:unhideWhenUsed="0"/>
+    <w:lsdException w:name="Colorful Shading Accent 4" w:semiHidden="0" w:uiPriority="71" w:unhideWhenUsed="0"/>
+    <w:lsdException w:name="Colorful List Accent 4" w:semiHidden="0" w:uiPriority="72" w:unhideWhenUsed="0"/>
+    <w:lsdException w:name="Colorful Grid Accent 4" w:semiHidden="0" w:uiPriority="73" w:unhideWhenUsed="0"/>
+    <w:lsdException w:name="Light Shading Accent 5" w:semiHidden="0" w:uiPriority="60" w:unhideWhenUsed="0"/>
+    <w:lsdException w:name="Light List Accent 5" w:semiHidden="0" w:uiPriority="61" w:unhideWhenUsed="0"/>
+    <w:lsdException w:name="Light Grid Accent 5" w:semiHidden="0" w:uiPriority="62" w:unhideWhenUsed="0"/>
+    <w:lsdException w:name="Medium Shading 1 Accent 5" w:semiHidden="0" w:uiPriority="63" w:unhideWhenUsed="0"/>
+    <w:lsdException w:name="Medium Shading 2 Accent 5" w:semiHidden="0" w:uiPriority="64" w:unhideWhenUsed="0"/>
+    <w:lsdException w:name="Medium List 1 Accent 5" w:semiHidden="0" w:uiPriority="65" w:unhideWhenUsed="0"/>
+    <w:lsdException w:name="Medium List 2 Accent 5" w:semiHidden="0" w:uiPriority="66" w:unhideWhenUsed="0"/>
+    <w:lsdException w:name="Medium Grid 1 Accent 5" w:semiHidden="0" w:uiPriority="67" w:unhideWhenUsed="0"/>
+    <w:lsdException w:name="Medium Grid 2 Accent 5" w:semiHidden="0" w:uiPriority="68" w:unhideWhenUsed="0"/>
+    <w:lsdException w:name="Medium Grid 3 Accent 5" w:semiHidden="0" w:uiPriority="69" w:unhideWhenUsed="0"/>
+    <w:lsdException w:name="Dark List Accent 5" w:semiHidden="0" w:uiPriority="70" w:unhideWhenUsed="0"/>
+    <w:lsdException w:name="Colorful Shading Accent 5" w:semiHidden="0" w:uiPriority="71" w:unhideWhenUsed="0"/>
+    <w:lsdException w:name="Colorful List Accent 5" w:semiHidden="0" w:uiPriority="72" w:unhideWhenUsed="0"/>
+    <w:lsdException w:name="Colorful Grid Accent 5" w:semiHidden="0" w:uiPriority="73" w:unhideWhenUsed="0"/>
+    <w:lsdException w:name="Light Shading Accent 6" w:semiHidden="0" w:uiPriority="60" w:unhideWhenUsed="0"/>
+    <w:lsdException w:name="Light List Accent 6" w:semiHidden="0" w:uiPriority="61" w:unhideWhenUsed="0"/>
+    <w:lsdException w:name="Light Grid Accent 6" w:semiHidden="0" w:uiPriority="62" w:unhideWhenUsed="0"/>
+    <w:lsdException w:name="Medium Shading 1 Accent 6" w:semiHidden="0" w:uiPriority="63" w:unhideWhenUsed="0"/>
+    <w:lsdException w:name="Medium Shading 2 Accent 6" w:semiHidden="0" w:uiPriority="64" w:unhideWhenUsed="0"/>
+    <w:lsdException w:name="Medium List 1 Accent 6" w:semiHidden="0" w:uiPriority="65" w:unhideWhenUsed="0"/>
+    <w:lsdException w:name="Medium List 2 Accent 6" w:semiHidden="0" w:uiPriority="66" w:unhideWhenUsed="0"/>
+    <w:lsdException w:name="Medium Grid 1 Accent 6" w:semiHidden="0" w:uiPriority="67" w:unhideWhenUsed="0"/>
+    <w:lsdException w:name="Medium Grid 2 Accent 6" w:semiHidden="0" w:uiPriority="68" w:unhideWhenUsed="0"/>
+    <w:lsdException w:name="Medium Grid 3 Accent 6" w:semiHidden="0" w:uiPriority="69" w:unhideWhenUsed="0"/>
+    <w:lsdException w:name="Dark List Accent 6" w:semiHidden="0" w:uiPriority="70" w:unhideWhenUsed="0"/>
+    <w:lsdException w:name="Colorful Shading Accent 6" w:semiHidden="0" w:uiPriority="71" w:unhideWhenUsed="0"/>
+    <w:lsdException w:name="Colorful List Accent 6" w:semiHidden="0" w:uiPriority="72" w:unhideWhenUsed="0"/>
+    <w:lsdException w:name="Colorful Grid Accent 6" w:semiHidden="0" w:uiPriority="73" w:unhideWhenUsed="0"/>
+    <w:lsdException w:name="Subtle Emphasis" w:semiHidden="0" w:uiPriority="19" w:unhideWhenUsed="0" w:qFormat="1"/>
+    <w:lsdException w:name="Intense Emphasis" w:semiHidden="0" w:uiPriority="21" w:unhideWhenUsed="0" w:qFormat="1"/>
+    <w:lsdException w:name="Subtle Reference" w:semiHidden="0" w:uiPriority="31" w:unhideWhenUsed="0" w:qFormat="1"/>
+    <w:lsdException w:name="Intense Reference" w:semiHidden="0" w:uiPriority="32" w:unhideWhenUsed="0" w:qFormat="1"/>
+    <w:lsdException w:name="Book Title" w:semiHidden="0" w:uiPriority="33" w:unhideWhenUsed="0" w:qFormat="1"/>
+    <w:lsdException w:name="Bibliography" w:uiPriority="37"/>
+    <w:lsdException w:name="TOC Heading" w:uiPriority="39" w:qFormat="1"/>
+  </w:latentStyles>
+  <w:style w:type="paragraph" w:default="1" w:styleId="Normal">
+    <w:name w:val="Normal"/>
+    <w:qFormat/>
+    <w:rsid w:val="00504738"/>
+  </w:style>
+  <w:style w:type="paragraph" w:styleId="Heading1">
+    <w:name w:val="heading 1"/>
+    <w:basedOn w:val="Normal"/>
+    <w:next w:val="Normal"/>
+    <w:link w:val="Heading1Char"/>
+    <w:uiPriority w:val="9"/>
+    <w:qFormat/>
+    <w:rsid w:val="00504738"/>
+    <w:pPr>
+      <w:keepNext/>
+      <w:keepLines/>
+      <w:spacing w:before="480"/>
+      <w:outlineLvl w:val="0"/>
+    </w:pPr>
+    <w:rPr>
+      <w:rFonts w:asciiTheme="majorHAnsi" w:eastAsiaTheme="majorEastAsia" w:hAnsiTheme="majorHAnsi" w:cstheme="majorBidi"/>
+      <w:b/>
+      <w:bCs/>
+      <w:color w:val="345A8A" w:themeColor="accent1" w:themeShade="B5"/>
+      <w:sz w:val="32"/>
+      <w:szCs w:val="32"/>
+    </w:rPr>
+  </w:style>
+  <w:style w:type="paragraph" w:styleId="Heading2">
+    <w:name w:val="heading 2"/>
+    <w:basedOn w:val="Normal"/>
+    <w:next w:val="Normal"/>
+    <w:link w:val="Heading2Char"/>
+    <w:uiPriority w:val="9"/>
+    <w:unhideWhenUsed/>
+    <w:qFormat/>
+    <w:rsid w:val="00EC52E5"/>
+    <w:pPr>
+      <w:keepNext/>
+      <w:keepLines/>
+      <w:spacing w:before="200"/>
+      <w:outlineLvl w:val="1"/>
+    </w:pPr>
+    <w:rPr>
+      <w:rFonts w:asciiTheme="majorHAnsi" w:eastAsiaTheme="majorEastAsia" w:hAnsiTheme="majorHAnsi" w:cstheme="majorBidi"/>
+      <w:b/>
+      <w:bCs/>
+      <w:color w:val="4F81BD" w:themeColor="accent1"/>
+      <w:sz w:val="26"/>
+      <w:szCs w:val="26"/>
+    </w:rPr>
+  </w:style>
+  <w:style w:type="paragraph" w:styleId="Heading3">
+    <w:name w:val="heading 3"/>
+    <w:basedOn w:val="Normal"/>
+    <w:next w:val="Normal"/>
+    <w:link w:val="Heading3Char"/>
+    <w:uiPriority w:val="9"/>
+    <w:unhideWhenUsed/>
+    <w:qFormat/>
+    <w:rsid w:val="00731FCC"/>
+    <w:pPr>
+      <w:keepNext/>
+      <w:keepLines/>
+      <w:spacing w:before="200"/>
+      <w:outlineLvl w:val="2"/>
+    </w:pPr>
+    <w:rPr>
+      <w:rFonts w:asciiTheme="majorHAnsi" w:eastAsiaTheme="majorEastAsia" w:hAnsiTheme="majorHAnsi" w:cstheme="majorBidi"/>
+      <w:b/>
+      <w:bCs/>
+      <w:color w:val="4F81BD" w:themeColor="accent1"/>
+    </w:rPr>
+  </w:style>
+  <w:style w:type="character" w:default="1" w:styleId="DefaultParagraphFont">
+    <w:name w:val="Default Paragraph Font"/>
+    <w:uiPriority w:val="1"/>
+    <w:semiHidden/>
+    <w:unhideWhenUsed/>
+  </w:style>
+  <w:style w:type="table" w:default="1" w:styleId="TableNormal">
+    <w:name w:val="Normal Table"/>
+    <w:uiPriority w:val="99"/>
+    <w:semiHidden/>
+    <w:unhideWhenUsed/>
+    <w:tblPr>
+      <w:tblInd w:w="0" w:type="dxa"/>
       <w:tblCellMar>
         <w:top w:w="0" w:type="dxa"/>
         <w:left w:w="108" w:type="dxa"/>
         <w:bottom w:w="0" w:type="dxa"/>
         <w:right w:w="108" w:type="dxa"/>
       </w:tblCellMar>
+    </w:tblPr>
+  </w:style>
+  <w:style w:type="numbering" w:default="1" w:styleId="NoList">
+    <w:name w:val="No List"/>
+    <w:uiPriority w:val="99"/>
+    <w:semiHidden/>
+    <w:unhideWhenUsed/>
+  </w:style>
+  <w:style w:type="paragraph" w:styleId="Header">
+    <w:name w:val="header"/>
+    <w:basedOn w:val="Normal"/>
+    <w:link w:val="HeaderChar"/>
+    <w:uiPriority w:val="99"/>
+    <w:unhideWhenUsed/>
+    <w:rsid w:val="00504738"/>
+    <w:pPr>
+      <w:tabs>
+        <w:tab w:val="center" w:pos="4320"/>
+        <w:tab w:val="right" w:pos="8640"/>
+      </w:tabs>
+    </w:pPr>
+  </w:style>
+  <w:style w:type="character" w:customStyle="1" w:styleId="HeaderChar">
+    <w:name w:val="Header Char"/>
+    <w:basedOn w:val="DefaultParagraphFont"/>
+    <w:link w:val="Header"/>
+    <w:uiPriority w:val="99"/>
+    <w:rsid w:val="00504738"/>
+  </w:style>
+  <w:style w:type="paragraph" w:styleId="Footer">
+    <w:name w:val="footer"/>
+    <w:basedOn w:val="Normal"/>
+    <w:link w:val="FooterChar"/>
+    <w:uiPriority w:val="99"/>
+    <w:unhideWhenUsed/>
+    <w:rsid w:val="00504738"/>
+    <w:pPr>
+      <w:tabs>
+        <w:tab w:val="center" w:pos="4320"/>
+        <w:tab w:val="right" w:pos="8640"/>
+      </w:tabs>
+    </w:pPr>
+  </w:style>
+  <w:style w:type="character" w:customStyle="1" w:styleId="FooterChar">
+    <w:name w:val="Footer Char"/>
+    <w:basedOn w:val="DefaultParagraphFont"/>
+    <w:link w:val="Footer"/>
+    <w:uiPriority w:val="99"/>
+    <w:rsid w:val="00504738"/>
+  </w:style>
+  <w:style w:type="character" w:customStyle="1" w:styleId="Heading1Char">
+    <w:name w:val="Heading 1 Char"/>
+    <w:basedOn w:val="DefaultParagraphFont"/>
+    <w:link w:val="Heading1"/>
+    <w:uiPriority w:val="9"/>
+    <w:rsid w:val="00504738"/>
+    <w:rPr>
+      <w:rFonts w:asciiTheme="majorHAnsi" w:eastAsiaTheme="majorEastAsia" w:hAnsiTheme="majorHAnsi" w:cstheme="majorBidi"/>
+      <w:b/>
+      <w:bCs/>
+      <w:color w:val="345A8A" w:themeColor="accent1" w:themeShade="B5"/>
+      <w:sz w:val="32"/>
+      <w:szCs w:val="32"/>
+    </w:rPr>
+  </w:style>
+  <w:style w:type="paragraph" w:styleId="TOCHeading">
+    <w:name w:val="TOC Heading"/>
+    <w:basedOn w:val="Heading1"/>
+    <w:next w:val="Normal"/>
+    <w:uiPriority w:val="39"/>
+    <w:unhideWhenUsed/>
+    <w:qFormat/>
+    <w:rsid w:val="00504738"/>
+    <w:pPr>
+      <w:spacing w:line="276" w:lineRule="auto"/>
+      <w:outlineLvl w:val="9"/>
+    </w:pPr>
+    <w:rPr>
+      <w:color w:val="365F91" w:themeColor="accent1" w:themeShade="BF"/>
+      <w:sz w:val="28"/>
+      <w:szCs w:val="28"/>
+    </w:rPr>
+  </w:style>
+  <w:style w:type="paragraph" w:styleId="BalloonText">
+    <w:name w:val="Balloon Text"/>
+    <w:basedOn w:val="Normal"/>
+    <w:link w:val="BalloonTextChar"/>
+    <w:uiPriority w:val="99"/>
+    <w:semiHidden/>
+    <w:unhideWhenUsed/>
+    <w:rsid w:val="00504738"/>
+    <w:rPr>
+      <w:rFonts w:ascii="Lucida Grande" w:hAnsi="Lucida Grande" w:cs="Lucida Grande"/>
+      <w:sz w:val="18"/>
+      <w:szCs w:val="18"/>
+    </w:rPr>
+  </w:style>
+  <w:style w:type="character" w:customStyle="1" w:styleId="BalloonTextChar">
+    <w:name w:val="Balloon Text Char"/>
+    <w:basedOn w:val="DefaultParagraphFont"/>
+    <w:link w:val="BalloonText"/>
+    <w:uiPriority w:val="99"/>
+    <w:semiHidden/>
+    <w:rsid w:val="00504738"/>
+    <w:rPr>
+      <w:rFonts w:ascii="Lucida Grande" w:hAnsi="Lucida Grande" w:cs="Lucida Grande"/>
+      <w:sz w:val="18"/>
+      <w:szCs w:val="18"/>
+    </w:rPr>
+  </w:style>
+  <w:style w:type="paragraph" w:styleId="TOC1">
+    <w:name w:val="toc 1"/>
+    <w:basedOn w:val="Normal"/>
+    <w:next w:val="Normal"/>
+    <w:autoRedefine/>
+    <w:uiPriority w:val="39"/>
+    <w:unhideWhenUsed/>
+    <w:rsid w:val="00504738"/>
+    <w:pPr>
+      <w:spacing w:before="240" w:after="120"/>
+    </w:pPr>
+    <w:rPr>
+      <w:b/>
+      <w:caps/>
+      <w:sz w:val="22"/>
+      <w:szCs w:val="22"/>
+      <w:u w:val="single"/>
+    </w:rPr>
+  </w:style>
+  <w:style w:type="paragraph" w:styleId="TOC2">
+    <w:name w:val="toc 2"/>
+    <w:basedOn w:val="Normal"/>
+    <w:next w:val="Normal"/>
+    <w:autoRedefine/>
+    <w:uiPriority w:val="39"/>
+    <w:unhideWhenUsed/>
+    <w:rsid w:val="00504738"/>
+    <w:rPr>
+      <w:b/>
+      <w:smallCaps/>
+      <w:sz w:val="22"/>
+      <w:szCs w:val="22"/>
+    </w:rPr>
+  </w:style>
+  <w:style w:type="paragraph" w:styleId="TOC3">
+    <w:name w:val="toc 3"/>
+    <w:basedOn w:val="Normal"/>
+    <w:next w:val="Normal"/>
+    <w:autoRedefine/>
+    <w:uiPriority w:val="39"/>
+    <w:unhideWhenUsed/>
+    <w:rsid w:val="00504738"/>
+    <w:rPr>
+      <w:smallCaps/>
+      <w:sz w:val="22"/>
+      <w:szCs w:val="22"/>
+    </w:rPr>
+  </w:style>
+  <w:style w:type="paragraph" w:styleId="TOC4">
+    <w:name w:val="toc 4"/>
+    <w:basedOn w:val="Normal"/>
+    <w:next w:val="Normal"/>
+    <w:autoRedefine/>
+    <w:uiPriority w:val="39"/>
+    <w:semiHidden/>
+    <w:unhideWhenUsed/>
+    <w:rsid w:val="00504738"/>
+    <w:rPr>
+      <w:sz w:val="22"/>
+      <w:szCs w:val="22"/>
+    </w:rPr>
+  </w:style>
+  <w:style w:type="paragraph" w:styleId="TOC5">
+    <w:name w:val="toc 5"/>
+    <w:basedOn w:val="Normal"/>
+    <w:next w:val="Normal"/>
+    <w:autoRedefine/>
+    <w:uiPriority w:val="39"/>
+    <w:semiHidden/>
+    <w:unhideWhenUsed/>
+    <w:rsid w:val="00504738"/>
+    <w:rPr>
+      <w:sz w:val="22"/>
+      <w:szCs w:val="22"/>
+    </w:rPr>
+  </w:style>
+  <w:style w:type="paragraph" w:styleId="TOC6">
+    <w:name w:val="toc 6"/>
+    <w:basedOn w:val="Normal"/>
+    <w:next w:val="Normal"/>
+    <w:autoRedefine/>
+    <w:uiPriority w:val="39"/>
+    <w:semiHidden/>
+    <w:unhideWhenUsed/>
+    <w:rsid w:val="00504738"/>
+    <w:rPr>
+      <w:sz w:val="22"/>
+      <w:szCs w:val="22"/>
+    </w:rPr>
+  </w:style>
+  <w:style w:type="paragraph" w:styleId="TOC7">
+    <w:name w:val="toc 7"/>
+    <w:basedOn w:val="Normal"/>
+    <w:next w:val="Normal"/>
+    <w:autoRedefine/>
+    <w:uiPriority w:val="39"/>
+    <w:semiHidden/>
+    <w:unhideWhenUsed/>
+    <w:rsid w:val="00504738"/>
+    <w:rPr>
+      <w:sz w:val="22"/>
+      <w:szCs w:val="22"/>
+    </w:rPr>
+  </w:style>
+  <w:style w:type="paragraph" w:styleId="TOC8">
+    <w:name w:val="toc 8"/>
+    <w:basedOn w:val="Normal"/>
+    <w:next w:val="Normal"/>
+    <w:autoRedefine/>
+    <w:uiPriority w:val="39"/>
+    <w:semiHidden/>
+    <w:unhideWhenUsed/>
+    <w:rsid w:val="00504738"/>
+    <w:rPr>
+      <w:sz w:val="22"/>
+      <w:szCs w:val="22"/>
+    </w:rPr>
+  </w:style>
+  <w:style w:type="paragraph" w:styleId="TOC9">
+    <w:name w:val="toc 9"/>
+    <w:basedOn w:val="Normal"/>
+    <w:next w:val="Normal"/>
+    <w:autoRedefine/>
+    <w:uiPriority w:val="39"/>
+    <w:semiHidden/>
+    <w:unhideWhenUsed/>
+    <w:rsid w:val="00504738"/>
+    <w:rPr>
+      <w:sz w:val="22"/>
+      <w:szCs w:val="22"/>
+    </w:rPr>
+  </w:style>
+  <w:style w:type="paragraph" w:styleId="Title">
+    <w:name w:val="Title"/>
+    <w:basedOn w:val="Normal"/>
+    <w:next w:val="Normal"/>
+    <w:link w:val="TitleChar"/>
+    <w:uiPriority w:val="10"/>
+    <w:qFormat/>
+    <w:rsid w:val="00504738"/>
+    <w:pPr>
+      <w:pBdr>
+        <w:bottom w:val="single" w:sz="8" w:space="4" w:color="4F81BD" w:themeColor="accent1"/>
+      </w:pBdr>
+      <w:spacing w:after="300"/>
+      <w:contextualSpacing/>
+    </w:pPr>
+    <w:rPr>
+      <w:rFonts w:asciiTheme="majorHAnsi" w:eastAsiaTheme="majorEastAsia" w:hAnsiTheme="majorHAnsi" w:cstheme="majorBidi"/>
+      <w:color w:val="17365D" w:themeColor="text2" w:themeShade="BF"/>
+      <w:spacing w:val="5"/>
+      <w:kern w:val="28"/>
+      <w:sz w:val="52"/>
+      <w:szCs w:val="52"/>
+    </w:rPr>
+  </w:style>
+  <w:style w:type="character" w:customStyle="1" w:styleId="TitleChar">
+    <w:name w:val="Title Char"/>
+    <w:basedOn w:val="DefaultParagraphFont"/>
+    <w:link w:val="Title"/>
+    <w:uiPriority w:val="10"/>
+    <w:rsid w:val="00504738"/>
+    <w:rPr>
+      <w:rFonts w:asciiTheme="majorHAnsi" w:eastAsiaTheme="majorEastAsia" w:hAnsiTheme="majorHAnsi" w:cstheme="majorBidi"/>
+      <w:color w:val="17365D" w:themeColor="text2" w:themeShade="BF"/>
+      <w:spacing w:val="5"/>
+      <w:kern w:val="28"/>
+      <w:sz w:val="52"/>
+      <w:szCs w:val="52"/>
+    </w:rPr>
+  </w:style>
+  <w:style w:type="paragraph" w:styleId="ListParagraph">
+    <w:name w:val="List Paragraph"/>
+    <w:basedOn w:val="Normal"/>
+    <w:uiPriority w:val="34"/>
+    <w:qFormat/>
+    <w:rsid w:val="00EC52E5"/>
+    <w:pPr>
+      <w:ind w:left="720"/>
+      <w:contextualSpacing/>
+    </w:pPr>
+  </w:style>
+  <w:style w:type="character" w:customStyle="1" w:styleId="Heading2Char">
+    <w:name w:val="Heading 2 Char"/>
+    <w:basedOn w:val="DefaultParagraphFont"/>
+    <w:link w:val="Heading2"/>
+    <w:uiPriority w:val="9"/>
+    <w:rsid w:val="00EC52E5"/>
+    <w:rPr>
+      <w:rFonts w:asciiTheme="majorHAnsi" w:eastAsiaTheme="majorEastAsia" w:hAnsiTheme="majorHAnsi" w:cstheme="majorBidi"/>
+      <w:b/>
+      <w:bCs/>
+      <w:color w:val="4F81BD" w:themeColor="accent1"/>
+      <w:sz w:val="26"/>
+      <w:szCs w:val="26"/>
+    </w:rPr>
+  </w:style>
+  <w:style w:type="character" w:customStyle="1" w:styleId="Heading3Char">
+    <w:name w:val="Heading 3 Char"/>
+    <w:basedOn w:val="DefaultParagraphFont"/>
+    <w:link w:val="Heading3"/>
+    <w:uiPriority w:val="9"/>
+    <w:rsid w:val="00731FCC"/>
+    <w:rPr>
+      <w:rFonts w:asciiTheme="majorHAnsi" w:eastAsiaTheme="majorEastAsia" w:hAnsiTheme="majorHAnsi" w:cstheme="majorBidi"/>
+      <w:b/>
+      <w:bCs/>
+      <w:color w:val="4F81BD" w:themeColor="accent1"/>
+    </w:rPr>
+  </w:style>
+  <w:style w:type="table" w:styleId="TableGrid">
+    <w:name w:val="Table Grid"/>
+    <w:basedOn w:val="TableNormal"/>
+    <w:uiPriority w:val="59"/>
+    <w:rsid w:val="00C21DF4"/>
+    <w:tblPr>
+      <w:tblBorders>
+        <w:top w:val="single" w:sz="4" w:space="0" w:color="auto"/>
+        <w:left w:val="single" w:sz="4" w:space="0" w:color="auto"/>
+        <w:bottom w:val="single" w:sz="4" w:space="0" w:color="auto"/>
+        <w:right w:val="single" w:sz="4" w:space="0" w:color="auto"/>
+        <w:insideH w:val="single" w:sz="4" w:space="0" w:color="auto"/>
+        <w:insideV w:val="single" w:sz="4" w:space="0" w:color="auto"/>
+      </w:tblBorders>
     </w:tblPr>
   </w:style>
   <w:style w:type="character" w:styleId="Hyperlink">
@@ -6619,7 +7018,7 @@
 </file>
 
 <file path=customXml/itemProps1.xml><?xml version="1.0" encoding="utf-8"?>
-<ds:datastoreItem xmlns:ds="http://schemas.openxmlformats.org/officeDocument/2006/customXml" ds:itemID="{5C55C7A9-F4B6-1E46-A59E-ED7FE4BF3995}">
+<ds:datastoreItem xmlns:ds="http://schemas.openxmlformats.org/officeDocument/2006/customXml" ds:itemID="{F1C10D32-9C63-4FBF-BE97-1A3B74838180}">
   <ds:schemaRefs>
     <ds:schemaRef ds:uri="http://schemas.openxmlformats.org/officeDocument/2006/bibliography"/>
   </ds:schemaRefs>

</xml_diff>